<commit_message>
Lista Markov e trabalho final 2
</commit_message>
<xml_diff>
--- a/ListaMarkov/lista1.docx
+++ b/ListaMarkov/lista1.docx
@@ -5,23 +5,89 @@
     <w:p>
       <w:pPr>
         <w:pStyle w:val="Default"/>
-      </w:pPr>
+        <w:rPr>
+          <w:rFonts w:ascii="Arial" w:hAnsi="Arial" w:cs="Arial"/>
+          <w:sz w:val="31"/>
+          <w:szCs w:val="31"/>
+          <w:shd w:val="clear" w:color="auto" w:fill="FFFFFF"/>
+        </w:rPr>
+      </w:pPr>
+      <w:r>
+        <w:rPr>
+          <w:rFonts w:ascii="Arial" w:hAnsi="Arial" w:cs="Arial"/>
+          <w:sz w:val="31"/>
+          <w:szCs w:val="31"/>
+          <w:shd w:val="clear" w:color="auto" w:fill="FFFFFF"/>
+        </w:rPr>
+        <w:t>Programa de Mestrado e Doutorado em Engenharia de Telecomunicações</w:t>
+      </w:r>
+      <w:r>
+        <w:rPr>
+          <w:rFonts w:ascii="Lato" w:hAnsi="Lato"/>
+        </w:rPr>
+        <w:br/>
+      </w:r>
+      <w:r>
+        <w:rPr>
+          <w:rFonts w:ascii="Arial" w:hAnsi="Arial" w:cs="Arial"/>
+          <w:sz w:val="31"/>
+          <w:szCs w:val="31"/>
+          <w:shd w:val="clear" w:color="auto" w:fill="FFFFFF"/>
+        </w:rPr>
+        <w:t>TP547 – Princípios de Simulação de Sistemas de Comunicação</w:t>
+      </w:r>
     </w:p>
     <w:p>
       <w:pPr>
         <w:pStyle w:val="Default"/>
         <w:rPr>
-          <w:sz w:val="22"/>
-          <w:szCs w:val="22"/>
-        </w:rPr>
-      </w:pPr>
-      <w:r>
+          <w:rFonts w:ascii="Arial" w:hAnsi="Arial" w:cs="Arial"/>
+        </w:rPr>
+      </w:pPr>
+      <w:r>
+        <w:rPr>
+          <w:rFonts w:ascii="Lato" w:hAnsi="Lato"/>
+        </w:rPr>
+        <w:br/>
+      </w:r>
+      <w:r>
+        <w:rPr>
+          <w:rFonts w:ascii="Arial" w:hAnsi="Arial" w:cs="Arial"/>
+          <w:sz w:val="31"/>
+          <w:szCs w:val="31"/>
+          <w:shd w:val="clear" w:color="auto" w:fill="FFFFFF"/>
+        </w:rPr>
+        <w:t>Alunos: Christopher Lima &amp; Gabriel Pivoto</w:t>
+      </w:r>
+    </w:p>
+    <w:p>
+      <w:pPr>
+        <w:pStyle w:val="Default"/>
+        <w:rPr>
+          <w:rFonts w:ascii="Arial" w:hAnsi="Arial" w:cs="Arial"/>
+        </w:rPr>
+      </w:pPr>
+    </w:p>
+    <w:p>
+      <w:pPr>
+        <w:pStyle w:val="Default"/>
+        <w:rPr>
+          <w:rFonts w:ascii="Arial" w:hAnsi="Arial" w:cs="Arial"/>
+          <w:b/>
+          <w:bCs/>
+        </w:rPr>
+      </w:pPr>
+      <w:r>
+        <w:rPr>
+          <w:rFonts w:ascii="Arial" w:hAnsi="Arial" w:cs="Arial"/>
+        </w:rPr>
         <w:t xml:space="preserve"> </w:t>
       </w:r>
       <w:r>
         <w:rPr>
-          <w:sz w:val="22"/>
-          <w:szCs w:val="22"/>
+          <w:rFonts w:ascii="Arial" w:hAnsi="Arial" w:cs="Arial"/>
+          <w:b/>
+          <w:bCs/>
         </w:rPr>
         <w:t xml:space="preserve">1) Um labirinto é composto de 6 salas numeradas como mostrado na figura abaixo. Um gato é </w:t>
       </w:r>
@@ -30,31 +96,34 @@
       <w:pPr>
         <w:pStyle w:val="Default"/>
         <w:rPr>
-          <w:sz w:val="22"/>
-          <w:szCs w:val="22"/>
-        </w:rPr>
-      </w:pPr>
-      <w:r>
-        <w:rPr>
-          <w:sz w:val="22"/>
-          <w:szCs w:val="22"/>
+          <w:rFonts w:ascii="Arial" w:hAnsi="Arial" w:cs="Arial"/>
+          <w:b/>
+          <w:bCs/>
+        </w:rPr>
+      </w:pPr>
+      <w:r>
+        <w:rPr>
+          <w:rFonts w:ascii="Arial" w:hAnsi="Arial" w:cs="Arial"/>
+          <w:b/>
+          <w:bCs/>
         </w:rPr>
         <w:t xml:space="preserve">colocado na sala 5 e lá permanece. Um rato é colocado na sala 0 no instante </w:t>
       </w:r>
       <w:r>
         <w:rPr>
           <w:rFonts w:ascii="Arial" w:hAnsi="Arial" w:cs="Arial"/>
+          <w:b/>
+          <w:bCs/>
           <w:i/>
           <w:iCs/>
-          <w:sz w:val="22"/>
-          <w:szCs w:val="22"/>
         </w:rPr>
         <w:t xml:space="preserve">t </w:t>
       </w:r>
       <w:r>
         <w:rPr>
-          <w:sz w:val="22"/>
-          <w:szCs w:val="22"/>
+          <w:rFonts w:ascii="Arial" w:hAnsi="Arial" w:cs="Arial"/>
+          <w:b/>
+          <w:bCs/>
         </w:rPr>
         <w:t xml:space="preserve">= 0. A cada hora </w:t>
       </w:r>
@@ -63,14 +132,16 @@
       <w:pPr>
         <w:pStyle w:val="Default"/>
         <w:rPr>
-          <w:sz w:val="22"/>
-          <w:szCs w:val="22"/>
-        </w:rPr>
-      </w:pPr>
-      <w:r>
-        <w:rPr>
-          <w:sz w:val="22"/>
-          <w:szCs w:val="22"/>
+          <w:rFonts w:ascii="Arial" w:hAnsi="Arial" w:cs="Arial"/>
+          <w:b/>
+          <w:bCs/>
+        </w:rPr>
+      </w:pPr>
+      <w:r>
+        <w:rPr>
+          <w:rFonts w:ascii="Arial" w:hAnsi="Arial" w:cs="Arial"/>
+          <w:b/>
+          <w:bCs/>
         </w:rPr>
         <w:t xml:space="preserve">o rato se cansa de permanecer na mesma sala e vai para uma das salas vizinhas com igual </w:t>
       </w:r>
@@ -79,14 +150,16 @@
       <w:pPr>
         <w:pStyle w:val="Default"/>
         <w:rPr>
-          <w:sz w:val="22"/>
-          <w:szCs w:val="22"/>
-        </w:rPr>
-      </w:pPr>
-      <w:r>
-        <w:rPr>
-          <w:sz w:val="22"/>
-          <w:szCs w:val="22"/>
+          <w:rFonts w:ascii="Arial" w:hAnsi="Arial" w:cs="Arial"/>
+          <w:b/>
+          <w:bCs/>
+        </w:rPr>
+      </w:pPr>
+      <w:r>
+        <w:rPr>
+          <w:rFonts w:ascii="Arial" w:hAnsi="Arial" w:cs="Arial"/>
+          <w:b/>
+          <w:bCs/>
         </w:rPr>
         <w:t xml:space="preserve">probabilidade. A decisão do rato independe do caminho que ele percorreu até então (note que </w:t>
       </w:r>
@@ -95,14 +168,16 @@
       <w:pPr>
         <w:pStyle w:val="Default"/>
         <w:rPr>
-          <w:sz w:val="22"/>
-          <w:szCs w:val="22"/>
-        </w:rPr>
-      </w:pPr>
-      <w:r>
-        <w:rPr>
-          <w:sz w:val="22"/>
-          <w:szCs w:val="22"/>
+          <w:rFonts w:ascii="Arial" w:hAnsi="Arial" w:cs="Arial"/>
+          <w:b/>
+          <w:bCs/>
+        </w:rPr>
+      </w:pPr>
+      <w:r>
+        <w:rPr>
+          <w:rFonts w:ascii="Arial" w:hAnsi="Arial" w:cs="Arial"/>
+          <w:b/>
+          <w:bCs/>
         </w:rPr>
         <w:t xml:space="preserve">o rato pode voltar para uma sala em que já esteve). Infelizmente (ou felizmente, depende do </w:t>
       </w:r>
@@ -111,14 +186,16 @@
       <w:pPr>
         <w:pStyle w:val="Default"/>
         <w:rPr>
-          <w:sz w:val="22"/>
-          <w:szCs w:val="22"/>
-        </w:rPr>
-      </w:pPr>
-      <w:r>
-        <w:rPr>
-          <w:sz w:val="22"/>
-          <w:szCs w:val="22"/>
+          <w:rFonts w:ascii="Arial" w:hAnsi="Arial" w:cs="Arial"/>
+          <w:b/>
+          <w:bCs/>
+        </w:rPr>
+      </w:pPr>
+      <w:r>
+        <w:rPr>
+          <w:rFonts w:ascii="Arial" w:hAnsi="Arial" w:cs="Arial"/>
+          <w:b/>
+          <w:bCs/>
         </w:rPr>
         <w:t xml:space="preserve">seu ponto de vista), se o rato vai para a sala 5 ele não sai mais de lá. Pede-se: </w:t>
       </w:r>
@@ -127,14 +204,16 @@
       <w:pPr>
         <w:pStyle w:val="Default"/>
         <w:rPr>
-          <w:sz w:val="22"/>
-          <w:szCs w:val="22"/>
-        </w:rPr>
-      </w:pPr>
-      <w:r>
-        <w:rPr>
-          <w:sz w:val="22"/>
-          <w:szCs w:val="22"/>
+          <w:rFonts w:ascii="Arial" w:hAnsi="Arial" w:cs="Arial"/>
+          <w:b/>
+          <w:bCs/>
+        </w:rPr>
+      </w:pPr>
+      <w:r>
+        <w:rPr>
+          <w:rFonts w:ascii="Arial" w:hAnsi="Arial" w:cs="Arial"/>
+          <w:b/>
+          <w:bCs/>
         </w:rPr>
         <w:t xml:space="preserve">a) O diagrama de transição de estados. </w:t>
       </w:r>
@@ -143,14 +222,16 @@
       <w:pPr>
         <w:pStyle w:val="Default"/>
         <w:rPr>
-          <w:sz w:val="22"/>
-          <w:szCs w:val="22"/>
-        </w:rPr>
-      </w:pPr>
-      <w:r>
-        <w:rPr>
-          <w:sz w:val="22"/>
-          <w:szCs w:val="22"/>
+          <w:rFonts w:ascii="Arial" w:hAnsi="Arial" w:cs="Arial"/>
+          <w:b/>
+          <w:bCs/>
+        </w:rPr>
+      </w:pPr>
+      <w:r>
+        <w:rPr>
+          <w:rFonts w:ascii="Arial" w:hAnsi="Arial" w:cs="Arial"/>
+          <w:b/>
+          <w:bCs/>
         </w:rPr>
         <w:t xml:space="preserve">b) A matriz de transição de 1 passo. </w:t>
       </w:r>
@@ -159,30 +240,34 @@
       <w:pPr>
         <w:pStyle w:val="Default"/>
         <w:rPr>
-          <w:sz w:val="22"/>
-          <w:szCs w:val="22"/>
-        </w:rPr>
-      </w:pPr>
-      <w:r>
-        <w:rPr>
-          <w:sz w:val="22"/>
-          <w:szCs w:val="22"/>
+          <w:rFonts w:ascii="Arial" w:hAnsi="Arial" w:cs="Arial"/>
+          <w:b/>
+          <w:bCs/>
+        </w:rPr>
+      </w:pPr>
+      <w:r>
+        <w:rPr>
+          <w:rFonts w:ascii="Arial" w:hAnsi="Arial" w:cs="Arial"/>
+          <w:b/>
+          <w:bCs/>
         </w:rPr>
         <w:t xml:space="preserve">c) A probabilidade </w:t>
       </w:r>
       <w:proofErr w:type="gramStart"/>
       <w:r>
         <w:rPr>
-          <w:sz w:val="22"/>
-          <w:szCs w:val="22"/>
+          <w:rFonts w:ascii="Arial" w:hAnsi="Arial" w:cs="Arial"/>
+          <w:b/>
+          <w:bCs/>
         </w:rPr>
         <w:t>do</w:t>
       </w:r>
       <w:proofErr w:type="gramEnd"/>
       <w:r>
         <w:rPr>
-          <w:sz w:val="22"/>
-          <w:szCs w:val="22"/>
+          <w:rFonts w:ascii="Arial" w:hAnsi="Arial" w:cs="Arial"/>
+          <w:b/>
+          <w:bCs/>
         </w:rPr>
         <w:t xml:space="preserve"> rato morrer após 3 horas. </w:t>
       </w:r>
@@ -190,11 +275,21 @@
     <w:p>
       <w:pPr>
         <w:rPr>
-          <w:lang w:val="pt-BR"/>
-        </w:rPr>
-      </w:pPr>
-      <w:r>
-        <w:rPr>
+          <w:rFonts w:ascii="Arial" w:hAnsi="Arial" w:cs="Arial"/>
+          <w:b/>
+          <w:bCs/>
+          <w:sz w:val="24"/>
+          <w:szCs w:val="24"/>
+          <w:lang w:val="pt-BR"/>
+        </w:rPr>
+      </w:pPr>
+      <w:r>
+        <w:rPr>
+          <w:rFonts w:ascii="Arial" w:hAnsi="Arial" w:cs="Arial"/>
+          <w:b/>
+          <w:bCs/>
+          <w:sz w:val="24"/>
+          <w:szCs w:val="24"/>
           <w:lang w:val="pt-BR"/>
         </w:rPr>
         <w:t>d) Número médio de passos para a absorção.</w:t>
@@ -203,12 +298,18 @@
     <w:p>
       <w:pPr>
         <w:rPr>
-          <w:lang w:val="pt-BR"/>
-        </w:rPr>
-      </w:pPr>
-      <w:r>
-        <w:rPr>
+          <w:rFonts w:ascii="Arial" w:hAnsi="Arial" w:cs="Arial"/>
+          <w:sz w:val="24"/>
+          <w:szCs w:val="24"/>
+          <w:lang w:val="pt-BR"/>
+        </w:rPr>
+      </w:pPr>
+      <w:r>
+        <w:rPr>
+          <w:rFonts w:ascii="Arial" w:hAnsi="Arial" w:cs="Arial"/>
           <w:noProof/>
+          <w:sz w:val="24"/>
+          <w:szCs w:val="24"/>
           <w:lang w:val="pt-BR"/>
         </w:rPr>
         <w:drawing>
@@ -264,6 +365,9 @@
     <w:p>
       <w:pPr>
         <w:rPr>
+          <w:rFonts w:ascii="Arial" w:hAnsi="Arial" w:cs="Arial"/>
+          <w:sz w:val="24"/>
+          <w:szCs w:val="24"/>
           <w:lang w:val="pt-BR"/>
         </w:rPr>
       </w:pPr>
@@ -276,13 +380,21 @@
           <w:numId w:val="2"/>
         </w:numPr>
         <w:rPr>
-          <w:lang w:val="pt-BR"/>
-        </w:rPr>
-      </w:pPr>
-      <w:r>
-        <w:rPr>
-          <w:lang w:val="pt-BR"/>
-        </w:rPr>
+          <w:rFonts w:ascii="Arial" w:hAnsi="Arial" w:cs="Arial"/>
+          <w:sz w:val="24"/>
+          <w:szCs w:val="24"/>
+          <w:lang w:val="pt-BR"/>
+        </w:rPr>
+      </w:pPr>
+      <w:r>
+        <w:rPr>
+          <w:rFonts w:ascii="Arial" w:hAnsi="Arial" w:cs="Arial"/>
+          <w:noProof/>
+          <w:sz w:val="24"/>
+          <w:szCs w:val="24"/>
+          <w:lang w:val="pt-BR"/>
+        </w:rPr>
+        <w:lastRenderedPageBreak/>
         <w:drawing>
           <wp:inline distT="0" distB="0" distL="0" distR="0" wp14:anchorId="216A0123" wp14:editId="278D7C21">
             <wp:extent cx="5943600" cy="3603625"/>
@@ -328,19 +440,24 @@
           <w:numId w:val="2"/>
         </w:numPr>
         <w:rPr>
-          <w:lang w:val="pt-BR"/>
-        </w:rPr>
-      </w:pPr>
-      <w:r>
-        <w:rPr>
-          <w:lang w:val="pt-BR"/>
-        </w:rPr>
-        <w:lastRenderedPageBreak/>
+          <w:rFonts w:ascii="Arial" w:hAnsi="Arial" w:cs="Arial"/>
+          <w:sz w:val="24"/>
+          <w:szCs w:val="24"/>
+          <w:lang w:val="pt-BR"/>
+        </w:rPr>
+      </w:pPr>
+      <w:r>
+        <w:rPr>
+          <w:rFonts w:ascii="Arial" w:hAnsi="Arial" w:cs="Arial"/>
+          <w:sz w:val="24"/>
+          <w:szCs w:val="24"/>
+          <w:lang w:val="pt-BR"/>
+        </w:rPr>
         <w:drawing>
-          <wp:inline distT="0" distB="0" distL="0" distR="0" wp14:anchorId="3F33C0CF" wp14:editId="3F789C57">
-            <wp:extent cx="3991532" cy="1810003"/>
-            <wp:effectExtent l="0" t="0" r="0" b="0"/>
-            <wp:docPr id="1168057285" name="Picture 1"/>
+          <wp:inline distT="0" distB="0" distL="0" distR="0" wp14:anchorId="555EE949" wp14:editId="35287E58">
+            <wp:extent cx="1581371" cy="1895740"/>
+            <wp:effectExtent l="0" t="0" r="0" b="9525"/>
+            <wp:docPr id="174272424" name="Picture 1"/>
             <wp:cNvGraphicFramePr>
               <a:graphicFrameLocks xmlns:a="http://schemas.openxmlformats.org/drawingml/2006/main" noChangeAspect="1"/>
             </wp:cNvGraphicFramePr>
@@ -348,7 +465,7 @@
               <a:graphicData uri="http://schemas.openxmlformats.org/drawingml/2006/picture">
                 <pic:pic xmlns:pic="http://schemas.openxmlformats.org/drawingml/2006/picture">
                   <pic:nvPicPr>
-                    <pic:cNvPr id="1168057285" name=""/>
+                    <pic:cNvPr id="174272424" name=""/>
                     <pic:cNvPicPr/>
                   </pic:nvPicPr>
                   <pic:blipFill>
@@ -360,7 +477,7 @@
                   <pic:spPr>
                     <a:xfrm>
                       <a:off x="0" y="0"/>
-                      <a:ext cx="3991532" cy="1810003"/>
+                      <a:ext cx="1581371" cy="1895740"/>
                     </a:xfrm>
                     <a:prstGeom prst="rect">
                       <a:avLst/>
@@ -381,23 +498,35 @@
           <w:numId w:val="2"/>
         </w:numPr>
         <w:rPr>
-          <w:lang w:val="pt-BR"/>
-        </w:rPr>
-      </w:pPr>
-      <w:r>
-        <w:rPr>
+          <w:rFonts w:ascii="Arial" w:hAnsi="Arial" w:cs="Arial"/>
+          <w:sz w:val="24"/>
+          <w:szCs w:val="24"/>
+          <w:lang w:val="pt-BR"/>
+        </w:rPr>
+      </w:pPr>
+      <w:r>
+        <w:rPr>
+          <w:rFonts w:ascii="Arial" w:hAnsi="Arial" w:cs="Arial"/>
+          <w:sz w:val="24"/>
+          <w:szCs w:val="24"/>
           <w:lang w:val="pt-BR"/>
         </w:rPr>
         <w:t xml:space="preserve">A probabilidade </w:t>
       </w:r>
       <w:r>
         <w:rPr>
+          <w:rFonts w:ascii="Arial" w:hAnsi="Arial" w:cs="Arial"/>
+          <w:sz w:val="24"/>
+          <w:szCs w:val="24"/>
           <w:lang w:val="pt-BR"/>
         </w:rPr>
         <w:t>de o</w:t>
       </w:r>
       <w:r>
         <w:rPr>
+          <w:rFonts w:ascii="Arial" w:hAnsi="Arial" w:cs="Arial"/>
+          <w:sz w:val="24"/>
+          <w:szCs w:val="24"/>
           <w:lang w:val="pt-BR"/>
         </w:rPr>
         <w:t xml:space="preserve"> rato morrer após 3 horas é a matriz de transição do 1 passo elevada à 3. Essa probabilidade é o que irá acontecer após 3 horas:</w:t>
@@ -406,18 +535,24 @@
     <w:p>
       <w:pPr>
         <w:rPr>
-          <w:lang w:val="pt-BR"/>
-        </w:rPr>
-      </w:pPr>
-      <w:r>
-        <w:rPr>
+          <w:rFonts w:ascii="Arial" w:hAnsi="Arial" w:cs="Arial"/>
+          <w:sz w:val="24"/>
+          <w:szCs w:val="24"/>
+          <w:lang w:val="pt-BR"/>
+        </w:rPr>
+      </w:pPr>
+      <w:r>
+        <w:rPr>
+          <w:rFonts w:ascii="Arial" w:hAnsi="Arial" w:cs="Arial"/>
+          <w:sz w:val="24"/>
+          <w:szCs w:val="24"/>
           <w:lang w:val="pt-BR"/>
         </w:rPr>
         <w:drawing>
-          <wp:inline distT="0" distB="0" distL="0" distR="0" wp14:anchorId="4D010554" wp14:editId="3B364793">
-            <wp:extent cx="4067743" cy="1914792"/>
-            <wp:effectExtent l="0" t="0" r="9525" b="9525"/>
-            <wp:docPr id="662968725" name="Picture 1"/>
+          <wp:inline distT="0" distB="0" distL="0" distR="0" wp14:anchorId="315C15A9" wp14:editId="34B7BA3B">
+            <wp:extent cx="3905795" cy="1895740"/>
+            <wp:effectExtent l="0" t="0" r="0" b="9525"/>
+            <wp:docPr id="638760264" name="Picture 1"/>
             <wp:cNvGraphicFramePr>
               <a:graphicFrameLocks xmlns:a="http://schemas.openxmlformats.org/drawingml/2006/main" noChangeAspect="1"/>
             </wp:cNvGraphicFramePr>
@@ -425,7 +560,7 @@
               <a:graphicData uri="http://schemas.openxmlformats.org/drawingml/2006/picture">
                 <pic:pic xmlns:pic="http://schemas.openxmlformats.org/drawingml/2006/picture">
                   <pic:nvPicPr>
-                    <pic:cNvPr id="662968725" name=""/>
+                    <pic:cNvPr id="638760264" name=""/>
                     <pic:cNvPicPr/>
                   </pic:nvPicPr>
                   <pic:blipFill>
@@ -437,7 +572,7 @@
                   <pic:spPr>
                     <a:xfrm>
                       <a:off x="0" y="0"/>
-                      <a:ext cx="4067743" cy="1914792"/>
+                      <a:ext cx="3905795" cy="1895740"/>
                     </a:xfrm>
                     <a:prstGeom prst="rect">
                       <a:avLst/>
@@ -453,18 +588,28 @@
     <w:p>
       <w:pPr>
         <w:rPr>
-          <w:lang w:val="pt-BR"/>
-        </w:rPr>
-      </w:pPr>
-      <w:r>
-        <w:rPr>
-          <w:lang w:val="pt-BR"/>
-        </w:rPr>
+          <w:rFonts w:ascii="Arial" w:hAnsi="Arial" w:cs="Arial"/>
+          <w:sz w:val="24"/>
+          <w:szCs w:val="24"/>
+          <w:lang w:val="pt-BR"/>
+        </w:rPr>
+      </w:pPr>
+      <w:r>
+        <w:rPr>
+          <w:rFonts w:ascii="Arial" w:hAnsi="Arial" w:cs="Arial"/>
+          <w:sz w:val="24"/>
+          <w:szCs w:val="24"/>
+          <w:lang w:val="pt-BR"/>
+        </w:rPr>
+        <w:lastRenderedPageBreak/>
         <w:t xml:space="preserve">Então, encontra-se o elemento na posição (0,5), que representa a probabilidade do rato estar na sala </w:t>
       </w:r>
       <w:proofErr w:type="gramStart"/>
       <w:r>
         <w:rPr>
+          <w:rFonts w:ascii="Arial" w:hAnsi="Arial" w:cs="Arial"/>
+          <w:sz w:val="24"/>
+          <w:szCs w:val="24"/>
           <w:lang w:val="pt-BR"/>
         </w:rPr>
         <w:t>0,  e</w:t>
@@ -472,6 +617,9 @@
       <w:proofErr w:type="gramEnd"/>
       <w:r>
         <w:rPr>
+          <w:rFonts w:ascii="Arial" w:hAnsi="Arial" w:cs="Arial"/>
+          <w:sz w:val="24"/>
+          <w:szCs w:val="24"/>
           <w:lang w:val="pt-BR"/>
         </w:rPr>
         <w:t xml:space="preserve"> após 3 horas ir para a sala 5 (encontrar o gato e morrer).</w:t>
@@ -480,19 +628,100 @@
     <w:p>
       <w:pPr>
         <w:rPr>
-          <w:lang w:val="pt-BR"/>
-        </w:rPr>
-      </w:pPr>
-      <w:r>
-        <w:rPr>
-          <w:lang w:val="pt-BR"/>
-        </w:rPr>
-        <w:t>Probabilidade é: 3/8 = 0,375 = 37,5%.</w:t>
-      </w:r>
-    </w:p>
-    <w:p>
-      <w:pPr>
-        <w:rPr>
+          <w:rFonts w:ascii="Arial" w:hAnsi="Arial" w:cs="Arial"/>
+          <w:sz w:val="24"/>
+          <w:szCs w:val="24"/>
+          <w:lang w:val="pt-BR"/>
+        </w:rPr>
+      </w:pPr>
+      <w:r>
+        <w:rPr>
+          <w:rFonts w:ascii="Arial" w:hAnsi="Arial" w:cs="Arial"/>
+          <w:sz w:val="24"/>
+          <w:szCs w:val="24"/>
+          <w:lang w:val="pt-BR"/>
+        </w:rPr>
+        <w:t xml:space="preserve">Probabilidade é: </w:t>
+      </w:r>
+      <w:r>
+        <w:rPr>
+          <w:rFonts w:ascii="Arial" w:hAnsi="Arial" w:cs="Arial"/>
+          <w:sz w:val="24"/>
+          <w:szCs w:val="24"/>
+          <w:lang w:val="pt-BR"/>
+        </w:rPr>
+        <w:t>2</w:t>
+      </w:r>
+      <w:r>
+        <w:rPr>
+          <w:rFonts w:ascii="Arial" w:hAnsi="Arial" w:cs="Arial"/>
+          <w:sz w:val="24"/>
+          <w:szCs w:val="24"/>
+          <w:lang w:val="pt-BR"/>
+        </w:rPr>
+        <w:t>/</w:t>
+      </w:r>
+      <w:r>
+        <w:rPr>
+          <w:rFonts w:ascii="Arial" w:hAnsi="Arial" w:cs="Arial"/>
+          <w:sz w:val="24"/>
+          <w:szCs w:val="24"/>
+          <w:lang w:val="pt-BR"/>
+        </w:rPr>
+        <w:t>9</w:t>
+      </w:r>
+      <w:r>
+        <w:rPr>
+          <w:rFonts w:ascii="Arial" w:hAnsi="Arial" w:cs="Arial"/>
+          <w:sz w:val="24"/>
+          <w:szCs w:val="24"/>
+          <w:lang w:val="pt-BR"/>
+        </w:rPr>
+        <w:t xml:space="preserve"> = 0,</w:t>
+      </w:r>
+      <w:r>
+        <w:rPr>
+          <w:rFonts w:ascii="Arial" w:hAnsi="Arial" w:cs="Arial"/>
+          <w:sz w:val="24"/>
+          <w:szCs w:val="24"/>
+          <w:lang w:val="pt-BR"/>
+        </w:rPr>
+        <w:t>222...</w:t>
+      </w:r>
+      <w:r>
+        <w:rPr>
+          <w:rFonts w:ascii="Arial" w:hAnsi="Arial" w:cs="Arial"/>
+          <w:sz w:val="24"/>
+          <w:szCs w:val="24"/>
+          <w:lang w:val="pt-BR"/>
+        </w:rPr>
+        <w:t xml:space="preserve"> = </w:t>
+      </w:r>
+      <w:r>
+        <w:rPr>
+          <w:rFonts w:ascii="Arial" w:hAnsi="Arial" w:cs="Arial"/>
+          <w:sz w:val="24"/>
+          <w:szCs w:val="24"/>
+          <w:lang w:val="pt-BR"/>
+        </w:rPr>
+        <w:t>22,2</w:t>
+      </w:r>
+      <w:r>
+        <w:rPr>
+          <w:rFonts w:ascii="Arial" w:hAnsi="Arial" w:cs="Arial"/>
+          <w:sz w:val="24"/>
+          <w:szCs w:val="24"/>
+          <w:lang w:val="pt-BR"/>
+        </w:rPr>
+        <w:t>%.</w:t>
+      </w:r>
+    </w:p>
+    <w:p>
+      <w:pPr>
+        <w:rPr>
+          <w:rFonts w:ascii="Arial" w:hAnsi="Arial" w:cs="Arial"/>
+          <w:sz w:val="24"/>
+          <w:szCs w:val="24"/>
           <w:lang w:val="pt-BR"/>
         </w:rPr>
       </w:pPr>
@@ -505,75 +734,1022 @@
           <w:numId w:val="2"/>
         </w:numPr>
         <w:rPr>
-          <w:lang w:val="pt-BR"/>
-        </w:rPr>
-      </w:pPr>
-      <w:r>
-        <w:rPr>
-          <w:lang w:val="pt-BR"/>
-        </w:rPr>
-        <w:t>?</w:t>
-      </w:r>
-    </w:p>
-    <w:p>
-      <w:pPr>
-        <w:rPr>
-          <w:lang w:val="pt-BR"/>
-        </w:rPr>
-      </w:pPr>
-    </w:p>
-    <w:p>
-      <w:pPr>
-        <w:rPr>
-          <w:lang w:val="pt-BR"/>
-        </w:rPr>
-      </w:pPr>
-    </w:p>
-    <w:p>
-      <w:pPr>
-        <w:rPr>
-          <w:lang w:val="pt-BR"/>
-        </w:rPr>
-      </w:pPr>
-    </w:p>
-    <w:p>
-      <w:pPr>
-        <w:rPr>
-          <w:lang w:val="pt-BR"/>
-        </w:rPr>
-      </w:pPr>
-    </w:p>
-    <w:p>
-      <w:pPr>
-        <w:rPr>
-          <w:lang w:val="pt-BR"/>
-        </w:rPr>
-      </w:pPr>
-    </w:p>
-    <w:p>
-      <w:pPr>
-        <w:rPr>
-          <w:lang w:val="pt-BR"/>
-        </w:rPr>
-      </w:pPr>
-    </w:p>
-    <w:p>
-      <w:pPr>
-        <w:rPr>
-          <w:lang w:val="pt-BR"/>
-        </w:rPr>
-      </w:pPr>
-    </w:p>
-    <w:p>
-      <w:pPr>
-        <w:rPr>
-          <w:lang w:val="pt-BR"/>
-        </w:rPr>
-      </w:pPr>
-    </w:p>
-    <w:p>
-      <w:pPr>
-        <w:rPr>
+          <w:rFonts w:ascii="Arial" w:hAnsi="Arial" w:cs="Arial"/>
+          <w:sz w:val="24"/>
+          <w:szCs w:val="24"/>
+          <w:lang w:val="pt-BR"/>
+        </w:rPr>
+      </w:pPr>
+      <w:r>
+        <w:rPr>
+          <w:rFonts w:ascii="Arial" w:hAnsi="Arial" w:cs="Arial"/>
+          <w:sz w:val="24"/>
+          <w:szCs w:val="24"/>
+          <w:lang w:val="pt-BR"/>
+        </w:rPr>
+        <w:t>Este processo envolve a análise de uma matriz de transição de estados, onde alguns estados são absorventes e outros são transitórios</w:t>
+      </w:r>
+      <w:r>
+        <w:rPr>
+          <w:rFonts w:ascii="Arial" w:hAnsi="Arial" w:cs="Arial"/>
+          <w:sz w:val="24"/>
+          <w:szCs w:val="24"/>
+          <w:lang w:val="pt-BR"/>
+        </w:rPr>
+        <w:t>. Para realizar o cálculo é necessário:</w:t>
+      </w:r>
+    </w:p>
+    <w:p>
+      <w:pPr>
+        <w:pStyle w:val="ListParagraph"/>
+        <w:rPr>
+          <w:rFonts w:ascii="Arial" w:hAnsi="Arial" w:cs="Arial"/>
+          <w:sz w:val="24"/>
+          <w:szCs w:val="24"/>
+          <w:lang w:val="pt-BR"/>
+        </w:rPr>
+      </w:pPr>
+      <w:r>
+        <w:rPr>
+          <w:rFonts w:ascii="Arial" w:hAnsi="Arial" w:cs="Arial"/>
+          <w:sz w:val="24"/>
+          <w:szCs w:val="24"/>
+          <w:lang w:val="pt-BR"/>
+        </w:rPr>
+        <w:t>Identificar os estados absorventes e transitórios</w:t>
+      </w:r>
+    </w:p>
+    <w:p>
+      <w:pPr>
+        <w:pStyle w:val="ListParagraph"/>
+        <w:rPr>
+          <w:rFonts w:ascii="Arial" w:hAnsi="Arial" w:cs="Arial"/>
+          <w:sz w:val="24"/>
+          <w:szCs w:val="24"/>
+          <w:lang w:val="pt-BR"/>
+        </w:rPr>
+      </w:pPr>
+      <w:r>
+        <w:rPr>
+          <w:rFonts w:ascii="Arial" w:hAnsi="Arial" w:cs="Arial"/>
+          <w:sz w:val="24"/>
+          <w:szCs w:val="24"/>
+          <w:lang w:val="pt-BR"/>
+        </w:rPr>
+        <w:t>A matriz de transição P, organizada separando os estados:</w:t>
+      </w:r>
+    </w:p>
+    <w:p>
+      <w:pPr>
+        <w:pStyle w:val="ListParagraph"/>
+        <w:rPr>
+          <w:rFonts w:ascii="Arial" w:hAnsi="Arial" w:cs="Arial"/>
+          <w:sz w:val="24"/>
+          <w:szCs w:val="24"/>
+          <w:lang w:val="pt-BR"/>
+        </w:rPr>
+      </w:pPr>
+    </w:p>
+    <w:p>
+      <w:pPr>
+        <w:pStyle w:val="ListParagraph"/>
+        <w:rPr>
+          <w:rFonts w:ascii="Arial" w:hAnsi="Arial" w:cs="Arial"/>
+          <w:sz w:val="24"/>
+          <w:szCs w:val="24"/>
+          <w:lang w:val="pt-BR"/>
+        </w:rPr>
+      </w:pPr>
+      <w:r>
+        <w:rPr>
+          <w:rFonts w:ascii="Arial" w:hAnsi="Arial" w:cs="Arial"/>
+          <w:sz w:val="24"/>
+          <w:szCs w:val="24"/>
+          <w:lang w:val="pt-BR"/>
+        </w:rPr>
+        <w:t xml:space="preserve">P = </w:t>
+      </w:r>
+      <w:r>
+        <w:rPr>
+          <w:rFonts w:ascii="Arial" w:hAnsi="Arial" w:cs="Arial"/>
+          <w:sz w:val="24"/>
+          <w:szCs w:val="24"/>
+          <w:lang w:val="pt-BR"/>
+        </w:rPr>
+        <w:drawing>
+          <wp:inline distT="0" distB="0" distL="0" distR="0" wp14:anchorId="179C9164" wp14:editId="6C8258E8">
+            <wp:extent cx="724001" cy="523948"/>
+            <wp:effectExtent l="0" t="0" r="0" b="9525"/>
+            <wp:docPr id="1647000228" name="Picture 1"/>
+            <wp:cNvGraphicFramePr>
+              <a:graphicFrameLocks xmlns:a="http://schemas.openxmlformats.org/drawingml/2006/main" noChangeAspect="1"/>
+            </wp:cNvGraphicFramePr>
+            <a:graphic xmlns:a="http://schemas.openxmlformats.org/drawingml/2006/main">
+              <a:graphicData uri="http://schemas.openxmlformats.org/drawingml/2006/picture">
+                <pic:pic xmlns:pic="http://schemas.openxmlformats.org/drawingml/2006/picture">
+                  <pic:nvPicPr>
+                    <pic:cNvPr id="1647000228" name=""/>
+                    <pic:cNvPicPr/>
+                  </pic:nvPicPr>
+                  <pic:blipFill>
+                    <a:blip r:embed="rId9"/>
+                    <a:stretch>
+                      <a:fillRect/>
+                    </a:stretch>
+                  </pic:blipFill>
+                  <pic:spPr>
+                    <a:xfrm>
+                      <a:off x="0" y="0"/>
+                      <a:ext cx="724001" cy="523948"/>
+                    </a:xfrm>
+                    <a:prstGeom prst="rect">
+                      <a:avLst/>
+                    </a:prstGeom>
+                  </pic:spPr>
+                </pic:pic>
+              </a:graphicData>
+            </a:graphic>
+          </wp:inline>
+        </w:drawing>
+      </w:r>
+    </w:p>
+    <w:p>
+      <w:pPr>
+        <w:spacing w:before="100" w:beforeAutospacing="1" w:after="100" w:afterAutospacing="1" w:line="240" w:lineRule="auto"/>
+        <w:rPr>
+          <w:rFonts w:ascii="Arial" w:eastAsia="Times New Roman" w:hAnsi="Arial" w:cs="Arial"/>
+          <w:kern w:val="0"/>
+          <w:sz w:val="24"/>
+          <w:szCs w:val="24"/>
+          <w:lang w:val="pt-BR" w:eastAsia="pt-BR"/>
+          <w14:ligatures w14:val="none"/>
+        </w:rPr>
+      </w:pPr>
+      <w:r>
+        <w:rPr>
+          <w:rFonts w:ascii="Arial" w:eastAsia="Times New Roman" w:hAnsi="Arial" w:cs="Arial"/>
+          <w:kern w:val="0"/>
+          <w:sz w:val="24"/>
+          <w:szCs w:val="24"/>
+          <w:lang w:val="pt-BR" w:eastAsia="pt-BR"/>
+          <w14:ligatures w14:val="none"/>
+        </w:rPr>
+        <w:t>Onde:</w:t>
+      </w:r>
+    </w:p>
+    <w:p>
+      <w:pPr>
+        <w:numPr>
+          <w:ilvl w:val="0"/>
+          <w:numId w:val="4"/>
+        </w:numPr>
+        <w:spacing w:before="100" w:beforeAutospacing="1" w:after="100" w:afterAutospacing="1" w:line="240" w:lineRule="auto"/>
+        <w:rPr>
+          <w:rFonts w:ascii="Arial" w:eastAsia="Times New Roman" w:hAnsi="Arial" w:cs="Arial"/>
+          <w:kern w:val="0"/>
+          <w:sz w:val="24"/>
+          <w:szCs w:val="24"/>
+          <w:lang w:val="pt-BR" w:eastAsia="pt-BR"/>
+          <w14:ligatures w14:val="none"/>
+        </w:rPr>
+      </w:pPr>
+      <w:r>
+        <w:rPr>
+          <w:rFonts w:ascii="Arial" w:eastAsia="Times New Roman" w:hAnsi="Arial" w:cs="Arial"/>
+          <w:kern w:val="0"/>
+          <w:sz w:val="24"/>
+          <w:szCs w:val="24"/>
+          <w:lang w:val="pt-BR" w:eastAsia="pt-BR"/>
+          <w14:ligatures w14:val="none"/>
+        </w:rPr>
+        <w:t>I</w:t>
+      </w:r>
+      <w:r>
+        <w:rPr>
+          <w:rFonts w:ascii="Arial" w:eastAsia="Times New Roman" w:hAnsi="Arial" w:cs="Arial"/>
+          <w:kern w:val="0"/>
+          <w:sz w:val="24"/>
+          <w:szCs w:val="24"/>
+          <w:lang w:val="pt-BR" w:eastAsia="pt-BR"/>
+          <w14:ligatures w14:val="none"/>
+        </w:rPr>
+        <w:t xml:space="preserve"> é a matriz identidade associada aos estados absorventes</w:t>
+      </w:r>
+      <w:r>
+        <w:rPr>
+          <w:rFonts w:ascii="Arial" w:eastAsia="Times New Roman" w:hAnsi="Arial" w:cs="Arial"/>
+          <w:kern w:val="0"/>
+          <w:sz w:val="24"/>
+          <w:szCs w:val="24"/>
+          <w:lang w:val="pt-BR" w:eastAsia="pt-BR"/>
+          <w14:ligatures w14:val="none"/>
+        </w:rPr>
+        <w:t xml:space="preserve"> identificados nas últimas linhas e colunas da matriz.</w:t>
+      </w:r>
+    </w:p>
+    <w:p>
+      <w:pPr>
+        <w:numPr>
+          <w:ilvl w:val="0"/>
+          <w:numId w:val="4"/>
+        </w:numPr>
+        <w:spacing w:before="100" w:beforeAutospacing="1" w:after="100" w:afterAutospacing="1" w:line="240" w:lineRule="auto"/>
+        <w:rPr>
+          <w:rFonts w:ascii="Arial" w:eastAsia="Times New Roman" w:hAnsi="Arial" w:cs="Arial"/>
+          <w:kern w:val="0"/>
+          <w:sz w:val="24"/>
+          <w:szCs w:val="24"/>
+          <w:lang w:val="pt-BR" w:eastAsia="pt-BR"/>
+          <w14:ligatures w14:val="none"/>
+        </w:rPr>
+      </w:pPr>
+      <w:r>
+        <w:rPr>
+          <w:rFonts w:ascii="Arial" w:eastAsia="Times New Roman" w:hAnsi="Arial" w:cs="Arial"/>
+          <w:kern w:val="0"/>
+          <w:sz w:val="24"/>
+          <w:szCs w:val="24"/>
+          <w:lang w:val="pt-BR" w:eastAsia="pt-BR"/>
+          <w14:ligatures w14:val="none"/>
+        </w:rPr>
+        <w:t>0</w:t>
+      </w:r>
+      <w:r>
+        <w:rPr>
+          <w:rFonts w:ascii="Arial" w:eastAsia="Times New Roman" w:hAnsi="Arial" w:cs="Arial"/>
+          <w:kern w:val="0"/>
+          <w:sz w:val="24"/>
+          <w:szCs w:val="24"/>
+          <w:lang w:val="pt-BR" w:eastAsia="pt-BR"/>
+          <w14:ligatures w14:val="none"/>
+        </w:rPr>
+        <w:t xml:space="preserve"> é uma matriz zero.</w:t>
+      </w:r>
+    </w:p>
+    <w:p>
+      <w:pPr>
+        <w:numPr>
+          <w:ilvl w:val="0"/>
+          <w:numId w:val="4"/>
+        </w:numPr>
+        <w:spacing w:before="100" w:beforeAutospacing="1" w:after="100" w:afterAutospacing="1" w:line="240" w:lineRule="auto"/>
+        <w:rPr>
+          <w:rFonts w:ascii="Arial" w:eastAsia="Times New Roman" w:hAnsi="Arial" w:cs="Arial"/>
+          <w:kern w:val="0"/>
+          <w:sz w:val="24"/>
+          <w:szCs w:val="24"/>
+          <w:lang w:val="pt-BR" w:eastAsia="pt-BR"/>
+          <w14:ligatures w14:val="none"/>
+        </w:rPr>
+      </w:pPr>
+      <w:r>
+        <w:rPr>
+          <w:rFonts w:ascii="Arial" w:eastAsia="Times New Roman" w:hAnsi="Arial" w:cs="Arial"/>
+          <w:kern w:val="0"/>
+          <w:sz w:val="24"/>
+          <w:szCs w:val="24"/>
+          <w:lang w:val="pt-BR" w:eastAsia="pt-BR"/>
+          <w14:ligatures w14:val="none"/>
+        </w:rPr>
+        <w:t>R</w:t>
+      </w:r>
+      <w:r>
+        <w:rPr>
+          <w:rFonts w:ascii="Arial" w:eastAsia="Times New Roman" w:hAnsi="Arial" w:cs="Arial"/>
+          <w:kern w:val="0"/>
+          <w:sz w:val="24"/>
+          <w:szCs w:val="24"/>
+          <w:lang w:val="pt-BR" w:eastAsia="pt-BR"/>
+          <w14:ligatures w14:val="none"/>
+        </w:rPr>
+        <w:t xml:space="preserve"> </w:t>
+      </w:r>
+      <w:r>
+        <w:rPr>
+          <w:rFonts w:ascii="Arial" w:eastAsia="Times New Roman" w:hAnsi="Arial" w:cs="Arial"/>
+          <w:kern w:val="0"/>
+          <w:sz w:val="24"/>
+          <w:szCs w:val="24"/>
+          <w:lang w:val="pt-BR" w:eastAsia="pt-BR"/>
+          <w14:ligatures w14:val="none"/>
+        </w:rPr>
+        <w:t>é uma matriz que descreve as transições dos estados transitórios para os estados absorventes.</w:t>
+      </w:r>
+    </w:p>
+    <w:p>
+      <w:pPr>
+        <w:numPr>
+          <w:ilvl w:val="0"/>
+          <w:numId w:val="4"/>
+        </w:numPr>
+        <w:spacing w:before="100" w:beforeAutospacing="1" w:after="100" w:afterAutospacing="1" w:line="240" w:lineRule="auto"/>
+        <w:rPr>
+          <w:rFonts w:ascii="Arial" w:eastAsia="Times New Roman" w:hAnsi="Arial" w:cs="Arial"/>
+          <w:kern w:val="0"/>
+          <w:sz w:val="24"/>
+          <w:szCs w:val="24"/>
+          <w:lang w:val="pt-BR" w:eastAsia="pt-BR"/>
+          <w14:ligatures w14:val="none"/>
+        </w:rPr>
+      </w:pPr>
+      <w:r>
+        <w:rPr>
+          <w:rFonts w:ascii="Arial" w:eastAsia="Times New Roman" w:hAnsi="Arial" w:cs="Arial"/>
+          <w:kern w:val="0"/>
+          <w:sz w:val="24"/>
+          <w:szCs w:val="24"/>
+          <w:lang w:val="pt-BR" w:eastAsia="pt-BR"/>
+          <w14:ligatures w14:val="none"/>
+        </w:rPr>
+        <w:t>Q é a matriz que descreve as transições entre estados transitórios.</w:t>
+      </w:r>
+    </w:p>
+    <w:p>
+      <w:pPr>
+        <w:spacing w:before="100" w:beforeAutospacing="1" w:after="100" w:afterAutospacing="1" w:line="240" w:lineRule="auto"/>
+        <w:rPr>
+          <w:rFonts w:ascii="Arial" w:eastAsia="Times New Roman" w:hAnsi="Arial" w:cs="Arial"/>
+          <w:kern w:val="0"/>
+          <w:sz w:val="24"/>
+          <w:szCs w:val="24"/>
+          <w:lang w:val="pt-BR" w:eastAsia="pt-BR"/>
+          <w14:ligatures w14:val="none"/>
+        </w:rPr>
+      </w:pPr>
+      <w:r>
+        <w:rPr>
+          <w:rFonts w:ascii="Arial" w:eastAsia="Times New Roman" w:hAnsi="Arial" w:cs="Arial"/>
+          <w:kern w:val="0"/>
+          <w:sz w:val="24"/>
+          <w:szCs w:val="24"/>
+          <w:lang w:val="pt-BR" w:eastAsia="pt-BR"/>
+          <w14:ligatures w14:val="none"/>
+        </w:rPr>
+        <w:t>A matriz fundamental N:</w:t>
+      </w:r>
+    </w:p>
+    <w:p>
+      <w:pPr>
+        <w:spacing w:before="100" w:beforeAutospacing="1" w:after="100" w:afterAutospacing="1" w:line="240" w:lineRule="auto"/>
+        <w:rPr>
+          <w:rFonts w:ascii="Arial" w:eastAsia="Times New Roman" w:hAnsi="Arial" w:cs="Arial"/>
+          <w:kern w:val="0"/>
+          <w:sz w:val="24"/>
+          <w:szCs w:val="24"/>
+          <w:lang w:val="pt-BR" w:eastAsia="pt-BR"/>
+          <w14:ligatures w14:val="none"/>
+        </w:rPr>
+      </w:pPr>
+      <w:r>
+        <w:rPr>
+          <w:rFonts w:ascii="Arial" w:eastAsia="Times New Roman" w:hAnsi="Arial" w:cs="Arial"/>
+          <w:kern w:val="0"/>
+          <w:sz w:val="24"/>
+          <w:szCs w:val="24"/>
+          <w:lang w:val="pt-BR" w:eastAsia="pt-BR"/>
+          <w14:ligatures w14:val="none"/>
+        </w:rPr>
+        <w:t xml:space="preserve">N = (I – </w:t>
+      </w:r>
+      <w:proofErr w:type="gramStart"/>
+      <w:r>
+        <w:rPr>
+          <w:rFonts w:ascii="Arial" w:eastAsia="Times New Roman" w:hAnsi="Arial" w:cs="Arial"/>
+          <w:kern w:val="0"/>
+          <w:sz w:val="24"/>
+          <w:szCs w:val="24"/>
+          <w:lang w:val="pt-BR" w:eastAsia="pt-BR"/>
+          <w14:ligatures w14:val="none"/>
+        </w:rPr>
+        <w:t>Q)^</w:t>
+      </w:r>
+      <w:proofErr w:type="gramEnd"/>
+      <w:r>
+        <w:rPr>
+          <w:rFonts w:ascii="Arial" w:eastAsia="Times New Roman" w:hAnsi="Arial" w:cs="Arial"/>
+          <w:kern w:val="0"/>
+          <w:sz w:val="24"/>
+          <w:szCs w:val="24"/>
+          <w:lang w:val="pt-BR" w:eastAsia="pt-BR"/>
+          <w14:ligatures w14:val="none"/>
+        </w:rPr>
+        <w:t>-1</w:t>
+      </w:r>
+    </w:p>
+    <w:p>
+      <w:pPr>
+        <w:spacing w:before="100" w:beforeAutospacing="1" w:after="100" w:afterAutospacing="1" w:line="240" w:lineRule="auto"/>
+        <w:rPr>
+          <w:rFonts w:ascii="Arial" w:hAnsi="Arial" w:cs="Arial"/>
+          <w:sz w:val="24"/>
+          <w:szCs w:val="24"/>
+          <w:lang w:val="pt-BR"/>
+        </w:rPr>
+      </w:pPr>
+      <w:r>
+        <w:rPr>
+          <w:rFonts w:ascii="Arial" w:eastAsia="Times New Roman" w:hAnsi="Arial" w:cs="Arial"/>
+          <w:kern w:val="0"/>
+          <w:sz w:val="24"/>
+          <w:szCs w:val="24"/>
+          <w:lang w:val="pt-BR" w:eastAsia="pt-BR"/>
+          <w14:ligatures w14:val="none"/>
+        </w:rPr>
+        <w:t>I</w:t>
+      </w:r>
+      <w:r>
+        <w:rPr>
+          <w:rFonts w:ascii="Arial" w:hAnsi="Arial" w:cs="Arial"/>
+          <w:sz w:val="24"/>
+          <w:szCs w:val="24"/>
+          <w:lang w:val="pt-BR"/>
+        </w:rPr>
+        <w:t xml:space="preserve"> </w:t>
+      </w:r>
+      <w:r>
+        <w:rPr>
+          <w:rFonts w:ascii="Arial" w:hAnsi="Arial" w:cs="Arial"/>
+          <w:sz w:val="24"/>
+          <w:szCs w:val="24"/>
+          <w:lang w:val="pt-BR"/>
+        </w:rPr>
+        <w:t>é a matriz identidade de mesma dimensão que</w:t>
+      </w:r>
+      <w:r>
+        <w:rPr>
+          <w:rFonts w:ascii="Arial" w:hAnsi="Arial" w:cs="Arial"/>
+          <w:sz w:val="24"/>
+          <w:szCs w:val="24"/>
+          <w:lang w:val="pt-BR"/>
+        </w:rPr>
+        <w:t xml:space="preserve"> Q.</w:t>
+      </w:r>
+    </w:p>
+    <w:p>
+      <w:pPr>
+        <w:spacing w:before="100" w:beforeAutospacing="1" w:after="100" w:afterAutospacing="1" w:line="240" w:lineRule="auto"/>
+        <w:rPr>
+          <w:rFonts w:ascii="Arial" w:hAnsi="Arial" w:cs="Arial"/>
+          <w:sz w:val="24"/>
+          <w:szCs w:val="24"/>
+          <w:lang w:val="pt-BR"/>
+        </w:rPr>
+      </w:pPr>
+      <w:r>
+        <w:rPr>
+          <w:rFonts w:ascii="Arial" w:hAnsi="Arial" w:cs="Arial"/>
+          <w:sz w:val="24"/>
+          <w:szCs w:val="24"/>
+          <w:lang w:val="pt-BR"/>
+        </w:rPr>
+        <w:t>Dessa maneira:</w:t>
+      </w:r>
+    </w:p>
+    <w:p>
+      <w:pPr>
+        <w:spacing w:before="100" w:beforeAutospacing="1" w:after="100" w:afterAutospacing="1" w:line="240" w:lineRule="auto"/>
+        <w:rPr>
+          <w:rFonts w:ascii="Arial" w:hAnsi="Arial" w:cs="Arial"/>
+          <w:sz w:val="24"/>
+          <w:szCs w:val="24"/>
+          <w:lang w:val="pt-BR"/>
+        </w:rPr>
+      </w:pPr>
+      <w:r>
+        <w:rPr>
+          <w:rFonts w:ascii="Arial" w:hAnsi="Arial" w:cs="Arial"/>
+          <w:sz w:val="24"/>
+          <w:szCs w:val="24"/>
+          <w:lang w:val="pt-BR"/>
+        </w:rPr>
+        <w:t xml:space="preserve">Q = </w:t>
+      </w:r>
+      <w:r>
+        <w:rPr>
+          <w:rFonts w:ascii="Arial" w:hAnsi="Arial" w:cs="Arial"/>
+          <w:sz w:val="24"/>
+          <w:szCs w:val="24"/>
+          <w:lang w:val="pt-BR"/>
+        </w:rPr>
+        <w:drawing>
+          <wp:inline distT="0" distB="0" distL="0" distR="0" wp14:anchorId="4F345157" wp14:editId="25214AE7">
+            <wp:extent cx="1267002" cy="1638529"/>
+            <wp:effectExtent l="0" t="0" r="9525" b="0"/>
+            <wp:docPr id="1535496699" name="Picture 1"/>
+            <wp:cNvGraphicFramePr>
+              <a:graphicFrameLocks xmlns:a="http://schemas.openxmlformats.org/drawingml/2006/main" noChangeAspect="1"/>
+            </wp:cNvGraphicFramePr>
+            <a:graphic xmlns:a="http://schemas.openxmlformats.org/drawingml/2006/main">
+              <a:graphicData uri="http://schemas.openxmlformats.org/drawingml/2006/picture">
+                <pic:pic xmlns:pic="http://schemas.openxmlformats.org/drawingml/2006/picture">
+                  <pic:nvPicPr>
+                    <pic:cNvPr id="1535496699" name=""/>
+                    <pic:cNvPicPr/>
+                  </pic:nvPicPr>
+                  <pic:blipFill>
+                    <a:blip r:embed="rId10"/>
+                    <a:stretch>
+                      <a:fillRect/>
+                    </a:stretch>
+                  </pic:blipFill>
+                  <pic:spPr>
+                    <a:xfrm>
+                      <a:off x="0" y="0"/>
+                      <a:ext cx="1267002" cy="1638529"/>
+                    </a:xfrm>
+                    <a:prstGeom prst="rect">
+                      <a:avLst/>
+                    </a:prstGeom>
+                  </pic:spPr>
+                </pic:pic>
+              </a:graphicData>
+            </a:graphic>
+          </wp:inline>
+        </w:drawing>
+      </w:r>
+    </w:p>
+    <w:p>
+      <w:pPr>
+        <w:spacing w:before="100" w:beforeAutospacing="1" w:after="100" w:afterAutospacing="1" w:line="240" w:lineRule="auto"/>
+        <w:rPr>
+          <w:rFonts w:ascii="Arial" w:eastAsia="Times New Roman" w:hAnsi="Arial" w:cs="Arial"/>
+          <w:kern w:val="0"/>
+          <w:sz w:val="24"/>
+          <w:szCs w:val="24"/>
+          <w:lang w:val="pt-BR" w:eastAsia="pt-BR"/>
+          <w14:ligatures w14:val="none"/>
+        </w:rPr>
+      </w:pPr>
+      <w:r>
+        <w:rPr>
+          <w:rFonts w:ascii="Arial" w:hAnsi="Arial" w:cs="Arial"/>
+          <w:sz w:val="24"/>
+          <w:szCs w:val="24"/>
+          <w:lang w:val="pt-BR"/>
+        </w:rPr>
+        <w:lastRenderedPageBreak/>
+        <w:t xml:space="preserve">R = </w:t>
+      </w:r>
+      <w:r>
+        <w:rPr>
+          <w:rFonts w:ascii="Arial" w:eastAsia="Times New Roman" w:hAnsi="Arial" w:cs="Arial"/>
+          <w:kern w:val="0"/>
+          <w:sz w:val="24"/>
+          <w:szCs w:val="24"/>
+          <w:lang w:val="pt-BR" w:eastAsia="pt-BR"/>
+          <w14:ligatures w14:val="none"/>
+        </w:rPr>
+        <w:drawing>
+          <wp:inline distT="0" distB="0" distL="0" distR="0" wp14:anchorId="1200FCD6" wp14:editId="4AF0471A">
+            <wp:extent cx="495369" cy="1209844"/>
+            <wp:effectExtent l="0" t="0" r="0" b="9525"/>
+            <wp:docPr id="1275991563" name="Picture 1"/>
+            <wp:cNvGraphicFramePr>
+              <a:graphicFrameLocks xmlns:a="http://schemas.openxmlformats.org/drawingml/2006/main" noChangeAspect="1"/>
+            </wp:cNvGraphicFramePr>
+            <a:graphic xmlns:a="http://schemas.openxmlformats.org/drawingml/2006/main">
+              <a:graphicData uri="http://schemas.openxmlformats.org/drawingml/2006/picture">
+                <pic:pic xmlns:pic="http://schemas.openxmlformats.org/drawingml/2006/picture">
+                  <pic:nvPicPr>
+                    <pic:cNvPr id="1275991563" name=""/>
+                    <pic:cNvPicPr/>
+                  </pic:nvPicPr>
+                  <pic:blipFill>
+                    <a:blip r:embed="rId11"/>
+                    <a:stretch>
+                      <a:fillRect/>
+                    </a:stretch>
+                  </pic:blipFill>
+                  <pic:spPr>
+                    <a:xfrm>
+                      <a:off x="0" y="0"/>
+                      <a:ext cx="495369" cy="1209844"/>
+                    </a:xfrm>
+                    <a:prstGeom prst="rect">
+                      <a:avLst/>
+                    </a:prstGeom>
+                  </pic:spPr>
+                </pic:pic>
+              </a:graphicData>
+            </a:graphic>
+          </wp:inline>
+        </w:drawing>
+      </w:r>
+    </w:p>
+    <w:p>
+      <w:pPr>
+        <w:pStyle w:val="ListParagraph"/>
+        <w:rPr>
+          <w:rFonts w:ascii="Arial" w:hAnsi="Arial" w:cs="Arial"/>
+          <w:sz w:val="24"/>
+          <w:szCs w:val="24"/>
+          <w:lang w:val="pt-BR"/>
+        </w:rPr>
+      </w:pPr>
+    </w:p>
+    <w:p>
+      <w:pPr>
+        <w:pStyle w:val="ListParagraph"/>
+        <w:tabs>
+          <w:tab w:val="left" w:pos="7200"/>
+        </w:tabs>
+        <w:ind w:left="0"/>
+        <w:rPr>
+          <w:rFonts w:ascii="Arial" w:hAnsi="Arial" w:cs="Arial"/>
+          <w:sz w:val="24"/>
+          <w:szCs w:val="24"/>
+          <w:lang w:val="pt-BR"/>
+        </w:rPr>
+      </w:pPr>
+      <w:r>
+        <w:rPr>
+          <w:rFonts w:ascii="Arial" w:hAnsi="Arial" w:cs="Arial"/>
+          <w:sz w:val="24"/>
+          <w:szCs w:val="24"/>
+          <w:lang w:val="pt-BR"/>
+        </w:rPr>
+        <w:t xml:space="preserve">N = </w:t>
+      </w:r>
+      <w:r>
+        <w:rPr>
+          <w:rFonts w:ascii="Arial" w:hAnsi="Arial" w:cs="Arial"/>
+          <w:sz w:val="24"/>
+          <w:szCs w:val="24"/>
+          <w:lang w:val="pt-BR"/>
+        </w:rPr>
+        <w:drawing>
+          <wp:inline distT="0" distB="0" distL="0" distR="0" wp14:anchorId="4FF21C7B" wp14:editId="163B8097">
+            <wp:extent cx="3305636" cy="1428949"/>
+            <wp:effectExtent l="0" t="0" r="9525" b="0"/>
+            <wp:docPr id="1604169884" name="Picture 1"/>
+            <wp:cNvGraphicFramePr>
+              <a:graphicFrameLocks xmlns:a="http://schemas.openxmlformats.org/drawingml/2006/main" noChangeAspect="1"/>
+            </wp:cNvGraphicFramePr>
+            <a:graphic xmlns:a="http://schemas.openxmlformats.org/drawingml/2006/main">
+              <a:graphicData uri="http://schemas.openxmlformats.org/drawingml/2006/picture">
+                <pic:pic xmlns:pic="http://schemas.openxmlformats.org/drawingml/2006/picture">
+                  <pic:nvPicPr>
+                    <pic:cNvPr id="1604169884" name=""/>
+                    <pic:cNvPicPr/>
+                  </pic:nvPicPr>
+                  <pic:blipFill>
+                    <a:blip r:embed="rId12"/>
+                    <a:stretch>
+                      <a:fillRect/>
+                    </a:stretch>
+                  </pic:blipFill>
+                  <pic:spPr>
+                    <a:xfrm>
+                      <a:off x="0" y="0"/>
+                      <a:ext cx="3305636" cy="1428949"/>
+                    </a:xfrm>
+                    <a:prstGeom prst="rect">
+                      <a:avLst/>
+                    </a:prstGeom>
+                  </pic:spPr>
+                </pic:pic>
+              </a:graphicData>
+            </a:graphic>
+          </wp:inline>
+        </w:drawing>
+      </w:r>
+      <w:r>
+        <w:rPr>
+          <w:rFonts w:ascii="Arial" w:hAnsi="Arial" w:cs="Arial"/>
+          <w:sz w:val="24"/>
+          <w:szCs w:val="24"/>
+          <w:lang w:val="pt-BR"/>
+        </w:rPr>
+        <w:tab/>
+      </w:r>
+    </w:p>
+    <w:p>
+      <w:pPr>
+        <w:pStyle w:val="ListParagraph"/>
+        <w:tabs>
+          <w:tab w:val="left" w:pos="7200"/>
+        </w:tabs>
+        <w:ind w:left="0"/>
+        <w:rPr>
+          <w:rFonts w:ascii="Arial" w:hAnsi="Arial" w:cs="Arial"/>
+          <w:sz w:val="24"/>
+          <w:szCs w:val="24"/>
+          <w:lang w:val="pt-BR"/>
+        </w:rPr>
+      </w:pPr>
+      <w:r>
+        <w:rPr>
+          <w:rFonts w:ascii="Arial" w:hAnsi="Arial" w:cs="Arial"/>
+          <w:sz w:val="24"/>
+          <w:szCs w:val="24"/>
+          <w:lang w:val="pt-BR"/>
+        </w:rPr>
+        <w:t xml:space="preserve">N = </w:t>
+      </w:r>
+      <w:r>
+        <w:rPr>
+          <w:rFonts w:ascii="Arial" w:hAnsi="Arial" w:cs="Arial"/>
+          <w:sz w:val="24"/>
+          <w:szCs w:val="24"/>
+          <w:lang w:val="pt-BR"/>
+        </w:rPr>
+        <w:drawing>
+          <wp:inline distT="0" distB="0" distL="0" distR="0" wp14:anchorId="3149F42C" wp14:editId="7D2919DE">
+            <wp:extent cx="2248214" cy="1086002"/>
+            <wp:effectExtent l="0" t="0" r="0" b="0"/>
+            <wp:docPr id="1404197376" name="Picture 1"/>
+            <wp:cNvGraphicFramePr>
+              <a:graphicFrameLocks xmlns:a="http://schemas.openxmlformats.org/drawingml/2006/main" noChangeAspect="1"/>
+            </wp:cNvGraphicFramePr>
+            <a:graphic xmlns:a="http://schemas.openxmlformats.org/drawingml/2006/main">
+              <a:graphicData uri="http://schemas.openxmlformats.org/drawingml/2006/picture">
+                <pic:pic xmlns:pic="http://schemas.openxmlformats.org/drawingml/2006/picture">
+                  <pic:nvPicPr>
+                    <pic:cNvPr id="1404197376" name=""/>
+                    <pic:cNvPicPr/>
+                  </pic:nvPicPr>
+                  <pic:blipFill>
+                    <a:blip r:embed="rId13"/>
+                    <a:stretch>
+                      <a:fillRect/>
+                    </a:stretch>
+                  </pic:blipFill>
+                  <pic:spPr>
+                    <a:xfrm>
+                      <a:off x="0" y="0"/>
+                      <a:ext cx="2248214" cy="1086002"/>
+                    </a:xfrm>
+                    <a:prstGeom prst="rect">
+                      <a:avLst/>
+                    </a:prstGeom>
+                  </pic:spPr>
+                </pic:pic>
+              </a:graphicData>
+            </a:graphic>
+          </wp:inline>
+        </w:drawing>
+      </w:r>
+    </w:p>
+    <w:p>
+      <w:pPr>
+        <w:rPr>
+          <w:rFonts w:ascii="Arial" w:hAnsi="Arial" w:cs="Arial"/>
+          <w:sz w:val="24"/>
+          <w:szCs w:val="24"/>
+          <w:lang w:val="pt-BR"/>
+        </w:rPr>
+      </w:pPr>
+      <w:r>
+        <w:rPr>
+          <w:rFonts w:ascii="Arial" w:hAnsi="Arial" w:cs="Arial"/>
+          <w:sz w:val="24"/>
+          <w:szCs w:val="24"/>
+          <w:lang w:val="pt-BR"/>
+        </w:rPr>
+        <w:t xml:space="preserve">O número médio de passos para absorção é: t = </w:t>
+      </w:r>
+      <w:proofErr w:type="spellStart"/>
+      <w:r>
+        <w:rPr>
+          <w:rFonts w:ascii="Arial" w:hAnsi="Arial" w:cs="Arial"/>
+          <w:sz w:val="24"/>
+          <w:szCs w:val="24"/>
+          <w:lang w:val="pt-BR"/>
+        </w:rPr>
+        <w:t>Nc</w:t>
+      </w:r>
+      <w:proofErr w:type="spellEnd"/>
+    </w:p>
+    <w:p>
+      <w:pPr>
+        <w:rPr>
+          <w:rFonts w:ascii="Arial" w:hAnsi="Arial" w:cs="Arial"/>
+          <w:sz w:val="24"/>
+          <w:szCs w:val="24"/>
+          <w:lang w:val="pt-BR"/>
+        </w:rPr>
+      </w:pPr>
+      <w:r>
+        <w:rPr>
+          <w:rFonts w:ascii="Arial" w:hAnsi="Arial" w:cs="Arial"/>
+          <w:sz w:val="24"/>
+          <w:szCs w:val="24"/>
+          <w:lang w:val="pt-BR"/>
+        </w:rPr>
+        <w:t>Onde,</w:t>
+      </w:r>
+    </w:p>
+    <w:p>
+      <w:pPr>
+        <w:rPr>
+          <w:rFonts w:ascii="Arial" w:hAnsi="Arial" w:cs="Arial"/>
+          <w:sz w:val="24"/>
+          <w:szCs w:val="24"/>
+          <w:lang w:val="pt-BR"/>
+        </w:rPr>
+      </w:pPr>
+      <w:r>
+        <w:rPr>
+          <w:rFonts w:ascii="Arial" w:hAnsi="Arial" w:cs="Arial"/>
+          <w:sz w:val="24"/>
+          <w:szCs w:val="24"/>
+          <w:lang w:val="pt-BR"/>
+        </w:rPr>
+        <w:t>c é o vetor coluna que contém os elementos 1.</w:t>
+      </w:r>
+    </w:p>
+    <w:p>
+      <w:pPr>
+        <w:rPr>
+          <w:rFonts w:ascii="Arial" w:hAnsi="Arial" w:cs="Arial"/>
+          <w:sz w:val="24"/>
+          <w:szCs w:val="24"/>
+          <w:lang w:val="pt-BR"/>
+        </w:rPr>
+      </w:pPr>
+    </w:p>
+    <w:p>
+      <w:pPr>
+        <w:rPr>
+          <w:rFonts w:ascii="Arial" w:hAnsi="Arial" w:cs="Arial"/>
+          <w:sz w:val="24"/>
+          <w:szCs w:val="24"/>
+          <w:lang w:val="pt-BR"/>
+        </w:rPr>
+      </w:pPr>
+      <w:r>
+        <w:rPr>
+          <w:rFonts w:ascii="Arial" w:hAnsi="Arial" w:cs="Arial"/>
+          <w:sz w:val="24"/>
+          <w:szCs w:val="24"/>
+          <w:lang w:val="pt-BR"/>
+        </w:rPr>
+        <w:t>t =</w:t>
+      </w:r>
+      <w:r>
+        <w:rPr>
+          <w:rFonts w:ascii="Arial" w:hAnsi="Arial" w:cs="Arial"/>
+          <w:sz w:val="24"/>
+          <w:szCs w:val="24"/>
+          <w:lang w:val="pt-BR"/>
+        </w:rPr>
+        <w:drawing>
+          <wp:inline distT="0" distB="0" distL="0" distR="0" wp14:anchorId="017F0ECD" wp14:editId="026778F6">
+            <wp:extent cx="2248214" cy="1086002"/>
+            <wp:effectExtent l="0" t="0" r="0" b="0"/>
+            <wp:docPr id="1636037141" name="Picture 1"/>
+            <wp:cNvGraphicFramePr>
+              <a:graphicFrameLocks xmlns:a="http://schemas.openxmlformats.org/drawingml/2006/main" noChangeAspect="1"/>
+            </wp:cNvGraphicFramePr>
+            <a:graphic xmlns:a="http://schemas.openxmlformats.org/drawingml/2006/main">
+              <a:graphicData uri="http://schemas.openxmlformats.org/drawingml/2006/picture">
+                <pic:pic xmlns:pic="http://schemas.openxmlformats.org/drawingml/2006/picture">
+                  <pic:nvPicPr>
+                    <pic:cNvPr id="1404197376" name=""/>
+                    <pic:cNvPicPr/>
+                  </pic:nvPicPr>
+                  <pic:blipFill>
+                    <a:blip r:embed="rId13"/>
+                    <a:stretch>
+                      <a:fillRect/>
+                    </a:stretch>
+                  </pic:blipFill>
+                  <pic:spPr>
+                    <a:xfrm>
+                      <a:off x="0" y="0"/>
+                      <a:ext cx="2248214" cy="1086002"/>
+                    </a:xfrm>
+                    <a:prstGeom prst="rect">
+                      <a:avLst/>
+                    </a:prstGeom>
+                  </pic:spPr>
+                </pic:pic>
+              </a:graphicData>
+            </a:graphic>
+          </wp:inline>
+        </w:drawing>
+      </w:r>
+      <w:r>
+        <w:rPr>
+          <w:rFonts w:ascii="Arial" w:hAnsi="Arial" w:cs="Arial"/>
+          <w:sz w:val="24"/>
+          <w:szCs w:val="24"/>
+          <w:lang w:val="pt-BR"/>
+        </w:rPr>
+        <w:t xml:space="preserve">  *  </w:t>
+      </w:r>
+      <w:r>
+        <w:rPr>
+          <w:rFonts w:ascii="Arial" w:hAnsi="Arial" w:cs="Arial"/>
+          <w:sz w:val="24"/>
+          <w:szCs w:val="24"/>
+          <w:lang w:val="pt-BR"/>
+        </w:rPr>
+        <w:drawing>
+          <wp:inline distT="0" distB="0" distL="0" distR="0" wp14:anchorId="63940BCF" wp14:editId="4195F830">
+            <wp:extent cx="438211" cy="924054"/>
+            <wp:effectExtent l="0" t="0" r="0" b="9525"/>
+            <wp:docPr id="1543675052" name="Picture 1"/>
+            <wp:cNvGraphicFramePr>
+              <a:graphicFrameLocks xmlns:a="http://schemas.openxmlformats.org/drawingml/2006/main" noChangeAspect="1"/>
+            </wp:cNvGraphicFramePr>
+            <a:graphic xmlns:a="http://schemas.openxmlformats.org/drawingml/2006/main">
+              <a:graphicData uri="http://schemas.openxmlformats.org/drawingml/2006/picture">
+                <pic:pic xmlns:pic="http://schemas.openxmlformats.org/drawingml/2006/picture">
+                  <pic:nvPicPr>
+                    <pic:cNvPr id="1543675052" name=""/>
+                    <pic:cNvPicPr/>
+                  </pic:nvPicPr>
+                  <pic:blipFill>
+                    <a:blip r:embed="rId14"/>
+                    <a:stretch>
+                      <a:fillRect/>
+                    </a:stretch>
+                  </pic:blipFill>
+                  <pic:spPr>
+                    <a:xfrm>
+                      <a:off x="0" y="0"/>
+                      <a:ext cx="438211" cy="924054"/>
+                    </a:xfrm>
+                    <a:prstGeom prst="rect">
+                      <a:avLst/>
+                    </a:prstGeom>
+                  </pic:spPr>
+                </pic:pic>
+              </a:graphicData>
+            </a:graphic>
+          </wp:inline>
+        </w:drawing>
+      </w:r>
+    </w:p>
+    <w:p>
+      <w:pPr>
+        <w:rPr>
+          <w:rFonts w:ascii="Arial" w:hAnsi="Arial" w:cs="Arial"/>
+          <w:sz w:val="24"/>
+          <w:szCs w:val="24"/>
+          <w:lang w:val="pt-BR"/>
+        </w:rPr>
+      </w:pPr>
+      <w:r>
+        <w:rPr>
+          <w:rFonts w:ascii="Arial" w:hAnsi="Arial" w:cs="Arial"/>
+          <w:sz w:val="24"/>
+          <w:szCs w:val="24"/>
+          <w:lang w:val="pt-BR"/>
+        </w:rPr>
+        <w:t xml:space="preserve">t =  </w:t>
+      </w:r>
+      <w:r>
+        <w:rPr>
+          <w:rFonts w:ascii="Arial" w:hAnsi="Arial" w:cs="Arial"/>
+          <w:sz w:val="24"/>
+          <w:szCs w:val="24"/>
+          <w:lang w:val="pt-BR"/>
+        </w:rPr>
+        <w:drawing>
+          <wp:inline distT="0" distB="0" distL="0" distR="0" wp14:anchorId="12F01BB0" wp14:editId="2062E69D">
+            <wp:extent cx="657317" cy="1114581"/>
+            <wp:effectExtent l="0" t="0" r="9525" b="9525"/>
+            <wp:docPr id="1712632302" name="Picture 1"/>
+            <wp:cNvGraphicFramePr>
+              <a:graphicFrameLocks xmlns:a="http://schemas.openxmlformats.org/drawingml/2006/main" noChangeAspect="1"/>
+            </wp:cNvGraphicFramePr>
+            <a:graphic xmlns:a="http://schemas.openxmlformats.org/drawingml/2006/main">
+              <a:graphicData uri="http://schemas.openxmlformats.org/drawingml/2006/picture">
+                <pic:pic xmlns:pic="http://schemas.openxmlformats.org/drawingml/2006/picture">
+                  <pic:nvPicPr>
+                    <pic:cNvPr id="1712632302" name=""/>
+                    <pic:cNvPicPr/>
+                  </pic:nvPicPr>
+                  <pic:blipFill>
+                    <a:blip r:embed="rId15"/>
+                    <a:stretch>
+                      <a:fillRect/>
+                    </a:stretch>
+                  </pic:blipFill>
+                  <pic:spPr>
+                    <a:xfrm>
+                      <a:off x="0" y="0"/>
+                      <a:ext cx="657317" cy="1114581"/>
+                    </a:xfrm>
+                    <a:prstGeom prst="rect">
+                      <a:avLst/>
+                    </a:prstGeom>
+                  </pic:spPr>
+                </pic:pic>
+              </a:graphicData>
+            </a:graphic>
+          </wp:inline>
+        </w:drawing>
+      </w:r>
+    </w:p>
+    <w:p>
+      <w:pPr>
+        <w:rPr>
+          <w:rFonts w:ascii="Arial" w:hAnsi="Arial" w:cs="Arial"/>
+          <w:sz w:val="24"/>
+          <w:szCs w:val="24"/>
           <w:lang w:val="pt-BR"/>
         </w:rPr>
       </w:pPr>
@@ -581,129 +1757,54 @@
     <w:p>
       <w:pPr>
         <w:pStyle w:val="Default"/>
+        <w:rPr>
+          <w:rFonts w:ascii="Arial" w:hAnsi="Arial" w:cs="Arial"/>
+          <w:b/>
+          <w:bCs/>
+        </w:rPr>
       </w:pPr>
     </w:p>
     <w:p>
       <w:pPr>
         <w:pStyle w:val="Default"/>
         <w:rPr>
-          <w:sz w:val="22"/>
-          <w:szCs w:val="22"/>
-        </w:rPr>
-      </w:pPr>
-      <w:r>
-        <w:t xml:space="preserve"> </w:t>
-      </w:r>
-      <w:r>
-        <w:rPr>
-          <w:sz w:val="22"/>
-          <w:szCs w:val="22"/>
-        </w:rPr>
-        <w:t xml:space="preserve">2) Uma caixa possui 4 compartimentos, como mostrado na figura abaixo. No </w:t>
+          <w:rFonts w:ascii="Arial" w:hAnsi="Arial" w:cs="Arial"/>
+          <w:b/>
+          <w:bCs/>
+        </w:rPr>
+      </w:pPr>
+      <w:r>
+        <w:rPr>
+          <w:rFonts w:ascii="Arial" w:hAnsi="Arial" w:cs="Arial"/>
+          <w:b/>
+          <w:bCs/>
+        </w:rPr>
+        <w:t xml:space="preserve"> 2) Uma caixa possui 4 compartimentos, como mostrado na figura abaixo. No </w:t>
       </w:r>
     </w:p>
     <w:p>
       <w:pPr>
         <w:pStyle w:val="Default"/>
         <w:rPr>
-          <w:sz w:val="22"/>
-          <w:szCs w:val="22"/>
-        </w:rPr>
-      </w:pPr>
-      <w:r>
-        <w:rPr>
-          <w:sz w:val="22"/>
-          <w:szCs w:val="22"/>
-        </w:rPr>
-        <w:t xml:space="preserve">compartimento 0 há uma aranha, assim como no compartimento 3. Uma mosca pousa </w:t>
-      </w:r>
-    </w:p>
-    <w:p>
-      <w:pPr>
-        <w:pStyle w:val="Default"/>
-        <w:rPr>
-          <w:sz w:val="22"/>
-          <w:szCs w:val="22"/>
-        </w:rPr>
-      </w:pPr>
-      <w:r>
-        <w:rPr>
-          <w:sz w:val="22"/>
-          <w:szCs w:val="22"/>
-        </w:rPr>
-        <w:t xml:space="preserve">em um dos compartimentos. A cada minuto (se ela ainda não foi comida) a mosca </w:t>
-      </w:r>
-    </w:p>
-    <w:p>
-      <w:pPr>
-        <w:pStyle w:val="Default"/>
-        <w:rPr>
-          <w:sz w:val="22"/>
-          <w:szCs w:val="22"/>
-        </w:rPr>
-      </w:pPr>
-      <w:r>
-        <w:rPr>
-          <w:sz w:val="22"/>
-          <w:szCs w:val="22"/>
-        </w:rPr>
-        <w:t xml:space="preserve">decide se continua no mesmo compartimento ou se vai para um dos compartimentos </w:t>
-      </w:r>
-    </w:p>
-    <w:p>
-      <w:pPr>
-        <w:pStyle w:val="Default"/>
-        <w:rPr>
-          <w:sz w:val="22"/>
-          <w:szCs w:val="22"/>
-        </w:rPr>
-      </w:pPr>
-      <w:r>
-        <w:rPr>
-          <w:sz w:val="22"/>
-          <w:szCs w:val="22"/>
-        </w:rPr>
-        <w:t xml:space="preserve">vizinhos. A probabilidade de ficar no mesmo compartimento é 0.4 e a probabilidade de </w:t>
-      </w:r>
-    </w:p>
-    <w:p>
-      <w:pPr>
-        <w:pStyle w:val="Default"/>
-        <w:rPr>
-          <w:sz w:val="22"/>
-          <w:szCs w:val="22"/>
-        </w:rPr>
-      </w:pPr>
-      <w:r>
-        <w:rPr>
-          <w:sz w:val="22"/>
-          <w:szCs w:val="22"/>
-        </w:rPr>
-        <w:t xml:space="preserve">ir para um compartimento vizinho é 0.6 (0.3 para cada vizinho). Se a mosca vai para </w:t>
-      </w:r>
-    </w:p>
-    <w:p>
-      <w:pPr>
-        <w:rPr>
-          <w:lang w:val="pt-BR"/>
-        </w:rPr>
-      </w:pPr>
-      <w:r>
-        <w:rPr>
-          <w:lang w:val="pt-BR"/>
-        </w:rPr>
-        <w:t>onde há uma aranha, ela não sai mais (fica presa na teia).</w:t>
-      </w:r>
-      <w:r>
-        <w:rPr>
-          <w:lang w:val="pt-BR"/>
-        </w:rPr>
-        <w:t xml:space="preserve"> </w:t>
-      </w:r>
-      <w:r>
-        <w:rPr>
+          <w:rFonts w:ascii="Arial" w:hAnsi="Arial" w:cs="Arial"/>
+          <w:b/>
+          <w:bCs/>
+        </w:rPr>
+      </w:pPr>
+      <w:r>
+        <w:rPr>
+          <w:rFonts w:ascii="Arial" w:hAnsi="Arial" w:cs="Arial"/>
+          <w:b/>
+          <w:bCs/>
+        </w:rPr>
+        <w:t xml:space="preserve">compartimento 0 há uma aranha, assim como no compartimento 3. Uma mosca pousa em um dos compartimentos. A cada minuto (se ela ainda não foi comida) a mosca decide se continua no mesmo compartimento ou se vai para um dos compartimentos vizinhos. A probabilidade de ficar no mesmo compartimento é 0.4 e a probabilidade de ir para um compartimento vizinho é 0.6 (0.3 para cada vizinho). Se a mosca vai para onde há uma aranha, ela não sai mais (fica presa na teia). </w:t>
+      </w:r>
+      <w:r>
+        <w:rPr>
+          <w:rFonts w:ascii="Arial" w:hAnsi="Arial" w:cs="Arial"/>
+          <w:b/>
+          <w:bCs/>
           <w:noProof/>
-          <w:lang w:val="pt-BR"/>
         </w:rPr>
         <w:drawing>
           <wp:inline distT="0" distB="0" distL="0" distR="0" wp14:anchorId="5822264E" wp14:editId="5F65FEB9">
@@ -723,7 +1824,7 @@
                     </pic:cNvPicPr>
                   </pic:nvPicPr>
                   <pic:blipFill>
-                    <a:blip r:embed="rId9">
+                    <a:blip r:embed="rId16">
                       <a:extLst>
                         <a:ext uri="{28A0092B-C50C-407E-A947-70E740481C1C}">
                           <a14:useLocalDpi xmlns:a14="http://schemas.microsoft.com/office/drawing/2010/main" val="0"/>
@@ -758,39 +1859,45 @@
     <w:p>
       <w:pPr>
         <w:pStyle w:val="Default"/>
+        <w:rPr>
+          <w:rFonts w:ascii="Arial" w:hAnsi="Arial" w:cs="Arial"/>
+          <w:b/>
+          <w:bCs/>
+        </w:rPr>
       </w:pPr>
     </w:p>
     <w:p>
       <w:pPr>
         <w:pStyle w:val="Default"/>
         <w:rPr>
-          <w:sz w:val="22"/>
-          <w:szCs w:val="22"/>
-        </w:rPr>
-      </w:pPr>
-      <w:r>
-        <w:t xml:space="preserve"> </w:t>
-      </w:r>
-      <w:r>
-        <w:rPr>
-          <w:sz w:val="22"/>
-          <w:szCs w:val="22"/>
-        </w:rPr>
-        <w:t xml:space="preserve">Pede-se: </w:t>
+          <w:rFonts w:ascii="Arial" w:hAnsi="Arial" w:cs="Arial"/>
+          <w:b/>
+          <w:bCs/>
+        </w:rPr>
+      </w:pPr>
+      <w:r>
+        <w:rPr>
+          <w:rFonts w:ascii="Arial" w:hAnsi="Arial" w:cs="Arial"/>
+          <w:b/>
+          <w:bCs/>
+        </w:rPr>
+        <w:t xml:space="preserve"> Pede-se: </w:t>
       </w:r>
     </w:p>
     <w:p>
       <w:pPr>
         <w:pStyle w:val="Default"/>
         <w:rPr>
-          <w:sz w:val="22"/>
-          <w:szCs w:val="22"/>
-        </w:rPr>
-      </w:pPr>
-      <w:r>
-        <w:rPr>
-          <w:sz w:val="22"/>
-          <w:szCs w:val="22"/>
+          <w:rFonts w:ascii="Arial" w:hAnsi="Arial" w:cs="Arial"/>
+          <w:b/>
+          <w:bCs/>
+        </w:rPr>
+      </w:pPr>
+      <w:r>
+        <w:rPr>
+          <w:rFonts w:ascii="Arial" w:hAnsi="Arial" w:cs="Arial"/>
+          <w:b/>
+          <w:bCs/>
         </w:rPr>
         <w:t xml:space="preserve">a) O diagrama de transição de estados. </w:t>
       </w:r>
@@ -799,14 +1906,16 @@
       <w:pPr>
         <w:pStyle w:val="Default"/>
         <w:rPr>
-          <w:sz w:val="22"/>
-          <w:szCs w:val="22"/>
-        </w:rPr>
-      </w:pPr>
-      <w:r>
-        <w:rPr>
-          <w:sz w:val="22"/>
-          <w:szCs w:val="22"/>
+          <w:rFonts w:ascii="Arial" w:hAnsi="Arial" w:cs="Arial"/>
+          <w:b/>
+          <w:bCs/>
+        </w:rPr>
+      </w:pPr>
+      <w:r>
+        <w:rPr>
+          <w:rFonts w:ascii="Arial" w:hAnsi="Arial" w:cs="Arial"/>
+          <w:b/>
+          <w:bCs/>
         </w:rPr>
         <w:t xml:space="preserve">b) A matriz de transição. </w:t>
       </w:r>
@@ -815,30 +1924,34 @@
       <w:pPr>
         <w:pStyle w:val="Default"/>
         <w:rPr>
-          <w:sz w:val="22"/>
-          <w:szCs w:val="22"/>
-        </w:rPr>
-      </w:pPr>
-      <w:r>
-        <w:rPr>
-          <w:sz w:val="22"/>
-          <w:szCs w:val="22"/>
+          <w:rFonts w:ascii="Arial" w:hAnsi="Arial" w:cs="Arial"/>
+          <w:b/>
+          <w:bCs/>
+        </w:rPr>
+      </w:pPr>
+      <w:r>
+        <w:rPr>
+          <w:rFonts w:ascii="Arial" w:hAnsi="Arial" w:cs="Arial"/>
+          <w:b/>
+          <w:bCs/>
         </w:rPr>
         <w:t xml:space="preserve">c) Dado que a mosca pousou no compartimento 1, a probabilidade </w:t>
       </w:r>
       <w:proofErr w:type="gramStart"/>
       <w:r>
         <w:rPr>
-          <w:sz w:val="22"/>
-          <w:szCs w:val="22"/>
+          <w:rFonts w:ascii="Arial" w:hAnsi="Arial" w:cs="Arial"/>
+          <w:b/>
+          <w:bCs/>
         </w:rPr>
         <w:t>dela</w:t>
       </w:r>
       <w:proofErr w:type="gramEnd"/>
       <w:r>
         <w:rPr>
-          <w:sz w:val="22"/>
-          <w:szCs w:val="22"/>
+          <w:rFonts w:ascii="Arial" w:hAnsi="Arial" w:cs="Arial"/>
+          <w:b/>
+          <w:bCs/>
         </w:rPr>
         <w:t xml:space="preserve"> cair em uma </w:t>
       </w:r>
@@ -847,14 +1960,16 @@
       <w:pPr>
         <w:pStyle w:val="Default"/>
         <w:rPr>
-          <w:sz w:val="22"/>
-          <w:szCs w:val="22"/>
-        </w:rPr>
-      </w:pPr>
-      <w:r>
-        <w:rPr>
-          <w:sz w:val="22"/>
-          <w:szCs w:val="22"/>
+          <w:rFonts w:ascii="Arial" w:hAnsi="Arial" w:cs="Arial"/>
+          <w:b/>
+          <w:bCs/>
+        </w:rPr>
+      </w:pPr>
+      <w:r>
+        <w:rPr>
+          <w:rFonts w:ascii="Arial" w:hAnsi="Arial" w:cs="Arial"/>
+          <w:b/>
+          <w:bCs/>
         </w:rPr>
         <w:t xml:space="preserve">teia exatamente no terceiro minuto. </w:t>
       </w:r>
@@ -863,14 +1978,16 @@
       <w:pPr>
         <w:pStyle w:val="Default"/>
         <w:rPr>
-          <w:sz w:val="22"/>
-          <w:szCs w:val="22"/>
-        </w:rPr>
-      </w:pPr>
-      <w:r>
-        <w:rPr>
-          <w:sz w:val="22"/>
-          <w:szCs w:val="22"/>
+          <w:rFonts w:ascii="Arial" w:hAnsi="Arial" w:cs="Arial"/>
+          <w:b/>
+          <w:bCs/>
+        </w:rPr>
+      </w:pPr>
+      <w:r>
+        <w:rPr>
+          <w:rFonts w:ascii="Arial" w:hAnsi="Arial" w:cs="Arial"/>
+          <w:b/>
+          <w:bCs/>
         </w:rPr>
         <w:t xml:space="preserve">d) Número médio de passos para a absorção. </w:t>
       </w:r>
@@ -878,11 +1995,21 @@
     <w:p>
       <w:pPr>
         <w:rPr>
-          <w:lang w:val="pt-BR"/>
-        </w:rPr>
-      </w:pPr>
-      <w:r>
-        <w:rPr>
+          <w:rFonts w:ascii="Arial" w:hAnsi="Arial" w:cs="Arial"/>
+          <w:b/>
+          <w:bCs/>
+          <w:sz w:val="24"/>
+          <w:szCs w:val="24"/>
+          <w:lang w:val="pt-BR"/>
+        </w:rPr>
+      </w:pPr>
+      <w:r>
+        <w:rPr>
+          <w:rFonts w:ascii="Arial" w:hAnsi="Arial" w:cs="Arial"/>
+          <w:b/>
+          <w:bCs/>
+          <w:sz w:val="24"/>
+          <w:szCs w:val="24"/>
           <w:lang w:val="pt-BR"/>
         </w:rPr>
         <w:t>e) A probabilidade de ser absorvido associada a cada estado.</w:t>
@@ -891,6 +2018,9 @@
     <w:p>
       <w:pPr>
         <w:rPr>
+          <w:rFonts w:ascii="Arial" w:hAnsi="Arial" w:cs="Arial"/>
+          <w:sz w:val="24"/>
+          <w:szCs w:val="24"/>
           <w:lang w:val="pt-BR"/>
         </w:rPr>
       </w:pPr>
@@ -903,11 +2033,18 @@
           <w:numId w:val="3"/>
         </w:numPr>
         <w:rPr>
-          <w:lang w:val="pt-BR"/>
-        </w:rPr>
-      </w:pPr>
-      <w:r>
-        <w:rPr>
+          <w:rFonts w:ascii="Arial" w:hAnsi="Arial" w:cs="Arial"/>
+          <w:sz w:val="24"/>
+          <w:szCs w:val="24"/>
+          <w:lang w:val="pt-BR"/>
+        </w:rPr>
+      </w:pPr>
+      <w:r>
+        <w:rPr>
+          <w:rFonts w:ascii="Arial" w:hAnsi="Arial" w:cs="Arial"/>
+          <w:noProof/>
+          <w:sz w:val="24"/>
+          <w:szCs w:val="24"/>
           <w:lang w:val="pt-BR"/>
         </w:rPr>
         <w:lastRenderedPageBreak/>
@@ -927,7 +2064,7 @@
                     <pic:cNvPicPr/>
                   </pic:nvPicPr>
                   <pic:blipFill>
-                    <a:blip r:embed="rId10"/>
+                    <a:blip r:embed="rId17"/>
                     <a:stretch>
                       <a:fillRect/>
                     </a:stretch>
@@ -956,11 +2093,18 @@
           <w:numId w:val="3"/>
         </w:numPr>
         <w:rPr>
-          <w:lang w:val="pt-BR"/>
-        </w:rPr>
-      </w:pPr>
-      <w:r>
-        <w:rPr>
+          <w:rFonts w:ascii="Arial" w:hAnsi="Arial" w:cs="Arial"/>
+          <w:sz w:val="24"/>
+          <w:szCs w:val="24"/>
+          <w:lang w:val="pt-BR"/>
+        </w:rPr>
+      </w:pPr>
+      <w:r>
+        <w:rPr>
+          <w:rFonts w:ascii="Arial" w:hAnsi="Arial" w:cs="Arial"/>
+          <w:noProof/>
+          <w:sz w:val="24"/>
+          <w:szCs w:val="24"/>
           <w:lang w:val="pt-BR"/>
         </w:rPr>
         <w:drawing>
@@ -979,7 +2123,7 @@
                     <pic:cNvPicPr/>
                   </pic:nvPicPr>
                   <pic:blipFill>
-                    <a:blip r:embed="rId11"/>
+                    <a:blip r:embed="rId18"/>
                     <a:stretch>
                       <a:fillRect/>
                     </a:stretch>
@@ -1008,31 +2152,576 @@
           <w:numId w:val="3"/>
         </w:numPr>
         <w:rPr>
-          <w:lang w:val="pt-BR"/>
-        </w:rPr>
-      </w:pPr>
-      <w:r>
-        <w:rPr>
-          <w:lang w:val="pt-BR"/>
-        </w:rPr>
-        <w:t>Elevando a matriz ao cubo para calcular o que acontece no terceiro minuto:</w:t>
-      </w:r>
-      <w:r>
-        <w:rPr>
-          <w:noProof/>
+          <w:rFonts w:ascii="Arial" w:hAnsi="Arial" w:cs="Arial"/>
+          <w:sz w:val="24"/>
+          <w:szCs w:val="24"/>
+          <w:lang w:val="pt-BR"/>
+        </w:rPr>
+      </w:pPr>
+      <w:r>
+        <w:rPr>
+          <w:rFonts w:ascii="Arial" w:hAnsi="Arial" w:cs="Arial"/>
+          <w:sz w:val="24"/>
+          <w:szCs w:val="24"/>
+          <w:shd w:val="clear" w:color="auto" w:fill="FAF9F8"/>
+          <w:lang w:val="pt-BR"/>
+        </w:rPr>
+        <w:t xml:space="preserve">Dado que a mosca pousou no compartimento 1, a probabilidade </w:t>
+      </w:r>
+      <w:proofErr w:type="gramStart"/>
+      <w:r>
+        <w:rPr>
+          <w:rFonts w:ascii="Arial" w:hAnsi="Arial" w:cs="Arial"/>
+          <w:sz w:val="24"/>
+          <w:szCs w:val="24"/>
+          <w:shd w:val="clear" w:color="auto" w:fill="FAF9F8"/>
+          <w:lang w:val="pt-BR"/>
+        </w:rPr>
+        <w:t>dela</w:t>
+      </w:r>
+      <w:proofErr w:type="gramEnd"/>
+      <w:r>
+        <w:rPr>
+          <w:rFonts w:ascii="Arial" w:hAnsi="Arial" w:cs="Arial"/>
+          <w:sz w:val="24"/>
+          <w:szCs w:val="24"/>
+          <w:shd w:val="clear" w:color="auto" w:fill="FAF9F8"/>
+          <w:lang w:val="pt-BR"/>
+        </w:rPr>
+        <w:t xml:space="preserve"> cair em uma</w:t>
+      </w:r>
+      <w:r>
+        <w:rPr>
+          <w:rFonts w:ascii="Arial" w:hAnsi="Arial" w:cs="Arial"/>
+          <w:sz w:val="24"/>
+          <w:szCs w:val="24"/>
+          <w:shd w:val="clear" w:color="auto" w:fill="FAF9F8"/>
           <w:lang w:val="pt-BR"/>
         </w:rPr>
         <w:t xml:space="preserve"> </w:t>
       </w:r>
       <w:r>
         <w:rPr>
+          <w:rFonts w:ascii="Arial" w:hAnsi="Arial" w:cs="Arial"/>
+          <w:sz w:val="24"/>
+          <w:szCs w:val="24"/>
+          <w:shd w:val="clear" w:color="auto" w:fill="FAF9F8"/>
+          <w:lang w:val="pt-BR"/>
+        </w:rPr>
+        <w:t>teia exatamente no terceiro minuto</w:t>
+      </w:r>
+      <w:r>
+        <w:rPr>
+          <w:rFonts w:ascii="Arial" w:hAnsi="Arial" w:cs="Arial"/>
+          <w:sz w:val="24"/>
+          <w:szCs w:val="24"/>
+          <w:shd w:val="clear" w:color="auto" w:fill="FAF9F8"/>
+          <w:lang w:val="pt-BR"/>
+        </w:rPr>
+        <w:t xml:space="preserve"> é dada por:</w:t>
+      </w:r>
+    </w:p>
+    <w:p>
+      <w:pPr>
+        <w:ind w:left="720"/>
+        <w:rPr>
+          <w:rFonts w:ascii="Arial" w:eastAsia="CMR10" w:hAnsi="Arial" w:cs="Arial"/>
+          <w:kern w:val="0"/>
+          <w:sz w:val="24"/>
+          <w:szCs w:val="24"/>
+          <w:lang w:val="pt-BR"/>
+        </w:rPr>
+      </w:pPr>
+      <w:r>
+        <w:rPr>
+          <w:rFonts w:ascii="Arial" w:hAnsi="Arial" w:cs="Arial"/>
+          <w:sz w:val="24"/>
+          <w:szCs w:val="24"/>
+          <w:lang w:val="pt-BR"/>
+        </w:rPr>
+        <w:t xml:space="preserve">P = </w:t>
+      </w:r>
+      <w:r>
+        <w:rPr>
+          <w:rFonts w:ascii="Arial" w:eastAsia="CMR10" w:hAnsi="Arial" w:cs="Arial"/>
+          <w:kern w:val="0"/>
+          <w:sz w:val="24"/>
+          <w:szCs w:val="24"/>
+          <w:lang w:val="pt-BR"/>
+        </w:rPr>
+        <w:t>0</w:t>
+      </w:r>
+      <w:r>
+        <w:rPr>
+          <w:rFonts w:ascii="Arial" w:eastAsia="CMMI10" w:hAnsi="Arial" w:cs="Arial"/>
+          <w:kern w:val="0"/>
+          <w:sz w:val="24"/>
+          <w:szCs w:val="24"/>
+          <w:lang w:val="pt-BR"/>
+        </w:rPr>
+        <w:t xml:space="preserve">, </w:t>
+      </w:r>
+      <w:r>
+        <w:rPr>
+          <w:rFonts w:ascii="Arial" w:eastAsia="CMR10" w:hAnsi="Arial" w:cs="Arial"/>
+          <w:kern w:val="0"/>
+          <w:sz w:val="24"/>
+          <w:szCs w:val="24"/>
+          <w:lang w:val="pt-BR"/>
+        </w:rPr>
+        <w:t xml:space="preserve">4 </w:t>
+      </w:r>
+      <w:r>
+        <w:rPr>
+          <w:rFonts w:ascii="Arial" w:eastAsia="CMSY10" w:hAnsi="Arial" w:cs="Arial"/>
+          <w:kern w:val="0"/>
+          <w:sz w:val="24"/>
+          <w:szCs w:val="24"/>
+          <w:lang w:val="pt-BR"/>
+        </w:rPr>
+        <w:t>・</w:t>
+      </w:r>
+      <w:r>
+        <w:rPr>
+          <w:rFonts w:ascii="Arial" w:eastAsia="CMSY10" w:hAnsi="Arial" w:cs="Arial"/>
+          <w:kern w:val="0"/>
+          <w:sz w:val="24"/>
+          <w:szCs w:val="24"/>
+          <w:lang w:val="pt-BR"/>
+        </w:rPr>
+        <w:t xml:space="preserve"> </w:t>
+      </w:r>
+      <w:r>
+        <w:rPr>
+          <w:rFonts w:ascii="Arial" w:eastAsia="CMR10" w:hAnsi="Arial" w:cs="Arial"/>
+          <w:kern w:val="0"/>
+          <w:sz w:val="24"/>
+          <w:szCs w:val="24"/>
+          <w:lang w:val="pt-BR"/>
+        </w:rPr>
+        <w:t>0</w:t>
+      </w:r>
+      <w:r>
+        <w:rPr>
+          <w:rFonts w:ascii="Arial" w:eastAsia="CMMI10" w:hAnsi="Arial" w:cs="Arial"/>
+          <w:kern w:val="0"/>
+          <w:sz w:val="24"/>
+          <w:szCs w:val="24"/>
+          <w:lang w:val="pt-BR"/>
+        </w:rPr>
+        <w:t>.</w:t>
+      </w:r>
+      <w:r>
+        <w:rPr>
+          <w:rFonts w:ascii="Arial" w:eastAsia="CMR10" w:hAnsi="Arial" w:cs="Arial"/>
+          <w:kern w:val="0"/>
+          <w:sz w:val="24"/>
+          <w:szCs w:val="24"/>
+          <w:lang w:val="pt-BR"/>
+        </w:rPr>
+        <w:t xml:space="preserve">4 </w:t>
+      </w:r>
+      <w:r>
+        <w:rPr>
+          <w:rFonts w:ascii="Arial" w:eastAsia="CMSY10" w:hAnsi="Arial" w:cs="Arial"/>
+          <w:kern w:val="0"/>
+          <w:sz w:val="24"/>
+          <w:szCs w:val="24"/>
+          <w:lang w:val="pt-BR"/>
+        </w:rPr>
+        <w:t>・</w:t>
+      </w:r>
+      <w:r>
+        <w:rPr>
+          <w:rFonts w:ascii="Arial" w:eastAsia="CMSY10" w:hAnsi="Arial" w:cs="Arial"/>
+          <w:kern w:val="0"/>
+          <w:sz w:val="24"/>
+          <w:szCs w:val="24"/>
+          <w:lang w:val="pt-BR"/>
+        </w:rPr>
+        <w:t xml:space="preserve"> </w:t>
+      </w:r>
+      <w:r>
+        <w:rPr>
+          <w:rFonts w:ascii="Arial" w:eastAsia="CMR10" w:hAnsi="Arial" w:cs="Arial"/>
+          <w:kern w:val="0"/>
+          <w:sz w:val="24"/>
+          <w:szCs w:val="24"/>
+          <w:lang w:val="pt-BR"/>
+        </w:rPr>
+        <w:t>0</w:t>
+      </w:r>
+      <w:r>
+        <w:rPr>
+          <w:rFonts w:ascii="Arial" w:eastAsia="CMMI10" w:hAnsi="Arial" w:cs="Arial"/>
+          <w:kern w:val="0"/>
+          <w:sz w:val="24"/>
+          <w:szCs w:val="24"/>
+          <w:lang w:val="pt-BR"/>
+        </w:rPr>
+        <w:t>.</w:t>
+      </w:r>
+      <w:r>
+        <w:rPr>
+          <w:rFonts w:ascii="Arial" w:eastAsia="CMR10" w:hAnsi="Arial" w:cs="Arial"/>
+          <w:kern w:val="0"/>
+          <w:sz w:val="24"/>
+          <w:szCs w:val="24"/>
+          <w:lang w:val="pt-BR"/>
+        </w:rPr>
+        <w:t>3 + 0</w:t>
+      </w:r>
+      <w:r>
+        <w:rPr>
+          <w:rFonts w:ascii="Arial" w:eastAsia="CMMI10" w:hAnsi="Arial" w:cs="Arial"/>
+          <w:kern w:val="0"/>
+          <w:sz w:val="24"/>
+          <w:szCs w:val="24"/>
+          <w:lang w:val="pt-BR"/>
+        </w:rPr>
+        <w:t>.</w:t>
+      </w:r>
+      <w:r>
+        <w:rPr>
+          <w:rFonts w:ascii="Arial" w:eastAsia="CMR10" w:hAnsi="Arial" w:cs="Arial"/>
+          <w:kern w:val="0"/>
+          <w:sz w:val="24"/>
+          <w:szCs w:val="24"/>
+          <w:lang w:val="pt-BR"/>
+        </w:rPr>
+        <w:t xml:space="preserve">3 </w:t>
+      </w:r>
+      <w:r>
+        <w:rPr>
+          <w:rFonts w:ascii="Arial" w:eastAsia="CMSY10" w:hAnsi="Arial" w:cs="Arial"/>
+          <w:kern w:val="0"/>
+          <w:sz w:val="24"/>
+          <w:szCs w:val="24"/>
+          <w:lang w:val="pt-BR"/>
+        </w:rPr>
+        <w:t>・</w:t>
+      </w:r>
+      <w:r>
+        <w:rPr>
+          <w:rFonts w:ascii="Arial" w:eastAsia="CMSY10" w:hAnsi="Arial" w:cs="Arial"/>
+          <w:kern w:val="0"/>
+          <w:sz w:val="24"/>
+          <w:szCs w:val="24"/>
+          <w:lang w:val="pt-BR"/>
+        </w:rPr>
+        <w:t xml:space="preserve"> </w:t>
+      </w:r>
+      <w:r>
+        <w:rPr>
+          <w:rFonts w:ascii="Arial" w:eastAsia="CMR10" w:hAnsi="Arial" w:cs="Arial"/>
+          <w:kern w:val="0"/>
+          <w:sz w:val="24"/>
+          <w:szCs w:val="24"/>
+          <w:lang w:val="pt-BR"/>
+        </w:rPr>
+        <w:t>0</w:t>
+      </w:r>
+      <w:r>
+        <w:rPr>
+          <w:rFonts w:ascii="Arial" w:eastAsia="CMMI10" w:hAnsi="Arial" w:cs="Arial"/>
+          <w:kern w:val="0"/>
+          <w:sz w:val="24"/>
+          <w:szCs w:val="24"/>
+          <w:lang w:val="pt-BR"/>
+        </w:rPr>
+        <w:t>.</w:t>
+      </w:r>
+      <w:r>
+        <w:rPr>
+          <w:rFonts w:ascii="Arial" w:eastAsia="CMR10" w:hAnsi="Arial" w:cs="Arial"/>
+          <w:kern w:val="0"/>
+          <w:sz w:val="24"/>
+          <w:szCs w:val="24"/>
+          <w:lang w:val="pt-BR"/>
+        </w:rPr>
+        <w:t xml:space="preserve">3 </w:t>
+      </w:r>
+      <w:r>
+        <w:rPr>
+          <w:rFonts w:ascii="Arial" w:eastAsia="CMSY10" w:hAnsi="Arial" w:cs="Arial"/>
+          <w:kern w:val="0"/>
+          <w:sz w:val="24"/>
+          <w:szCs w:val="24"/>
+          <w:lang w:val="pt-BR"/>
+        </w:rPr>
+        <w:t>・</w:t>
+      </w:r>
+      <w:r>
+        <w:rPr>
+          <w:rFonts w:ascii="Arial" w:eastAsia="CMSY10" w:hAnsi="Arial" w:cs="Arial"/>
+          <w:kern w:val="0"/>
+          <w:sz w:val="24"/>
+          <w:szCs w:val="24"/>
+          <w:lang w:val="pt-BR"/>
+        </w:rPr>
+        <w:t xml:space="preserve"> </w:t>
+      </w:r>
+      <w:r>
+        <w:rPr>
+          <w:rFonts w:ascii="Arial" w:eastAsia="CMR10" w:hAnsi="Arial" w:cs="Arial"/>
+          <w:kern w:val="0"/>
+          <w:sz w:val="24"/>
+          <w:szCs w:val="24"/>
+          <w:lang w:val="pt-BR"/>
+        </w:rPr>
+        <w:t>0</w:t>
+      </w:r>
+      <w:r>
+        <w:rPr>
+          <w:rFonts w:ascii="Arial" w:eastAsia="CMMI10" w:hAnsi="Arial" w:cs="Arial"/>
+          <w:kern w:val="0"/>
+          <w:sz w:val="24"/>
+          <w:szCs w:val="24"/>
+          <w:lang w:val="pt-BR"/>
+        </w:rPr>
+        <w:t>.</w:t>
+      </w:r>
+      <w:r>
+        <w:rPr>
+          <w:rFonts w:ascii="Arial" w:eastAsia="CMR10" w:hAnsi="Arial" w:cs="Arial"/>
+          <w:kern w:val="0"/>
+          <w:sz w:val="24"/>
+          <w:szCs w:val="24"/>
+          <w:lang w:val="pt-BR"/>
+        </w:rPr>
+        <w:t>3 + 0</w:t>
+      </w:r>
+      <w:r>
+        <w:rPr>
+          <w:rFonts w:ascii="Arial" w:eastAsia="CMMI10" w:hAnsi="Arial" w:cs="Arial"/>
+          <w:kern w:val="0"/>
+          <w:sz w:val="24"/>
+          <w:szCs w:val="24"/>
+          <w:lang w:val="pt-BR"/>
+        </w:rPr>
+        <w:t>.</w:t>
+      </w:r>
+      <w:r>
+        <w:rPr>
+          <w:rFonts w:ascii="Arial" w:eastAsia="CMR10" w:hAnsi="Arial" w:cs="Arial"/>
+          <w:kern w:val="0"/>
+          <w:sz w:val="24"/>
+          <w:szCs w:val="24"/>
+          <w:lang w:val="pt-BR"/>
+        </w:rPr>
+        <w:t xml:space="preserve">3 </w:t>
+      </w:r>
+      <w:r>
+        <w:rPr>
+          <w:rFonts w:ascii="Arial" w:eastAsia="CMSY10" w:hAnsi="Arial" w:cs="Arial"/>
+          <w:kern w:val="0"/>
+          <w:sz w:val="24"/>
+          <w:szCs w:val="24"/>
+          <w:lang w:val="pt-BR"/>
+        </w:rPr>
+        <w:t>・</w:t>
+      </w:r>
+      <w:r>
+        <w:rPr>
+          <w:rFonts w:ascii="Arial" w:eastAsia="CMSY10" w:hAnsi="Arial" w:cs="Arial"/>
+          <w:kern w:val="0"/>
+          <w:sz w:val="24"/>
+          <w:szCs w:val="24"/>
+          <w:lang w:val="pt-BR"/>
+        </w:rPr>
+        <w:t xml:space="preserve"> </w:t>
+      </w:r>
+      <w:r>
+        <w:rPr>
+          <w:rFonts w:ascii="Arial" w:eastAsia="CMR10" w:hAnsi="Arial" w:cs="Arial"/>
+          <w:kern w:val="0"/>
+          <w:sz w:val="24"/>
+          <w:szCs w:val="24"/>
+          <w:lang w:val="pt-BR"/>
+        </w:rPr>
+        <w:t>0</w:t>
+      </w:r>
+      <w:r>
+        <w:rPr>
+          <w:rFonts w:ascii="Arial" w:eastAsia="CMMI10" w:hAnsi="Arial" w:cs="Arial"/>
+          <w:kern w:val="0"/>
+          <w:sz w:val="24"/>
+          <w:szCs w:val="24"/>
+          <w:lang w:val="pt-BR"/>
+        </w:rPr>
+        <w:t>.</w:t>
+      </w:r>
+      <w:r>
+        <w:rPr>
+          <w:rFonts w:ascii="Arial" w:eastAsia="CMR10" w:hAnsi="Arial" w:cs="Arial"/>
+          <w:kern w:val="0"/>
+          <w:sz w:val="24"/>
+          <w:szCs w:val="24"/>
+          <w:lang w:val="pt-BR"/>
+        </w:rPr>
+        <w:t xml:space="preserve">4 </w:t>
+      </w:r>
+      <w:r>
+        <w:rPr>
+          <w:rFonts w:ascii="Arial" w:eastAsia="CMSY10" w:hAnsi="Arial" w:cs="Arial"/>
+          <w:kern w:val="0"/>
+          <w:sz w:val="24"/>
+          <w:szCs w:val="24"/>
+          <w:lang w:val="pt-BR"/>
+        </w:rPr>
+        <w:t>・</w:t>
+      </w:r>
+      <w:r>
+        <w:rPr>
+          <w:rFonts w:ascii="Arial" w:eastAsia="CMSY10" w:hAnsi="Arial" w:cs="Arial"/>
+          <w:kern w:val="0"/>
+          <w:sz w:val="24"/>
+          <w:szCs w:val="24"/>
+          <w:lang w:val="pt-BR"/>
+        </w:rPr>
+        <w:t xml:space="preserve"> </w:t>
+      </w:r>
+      <w:r>
+        <w:rPr>
+          <w:rFonts w:ascii="Arial" w:eastAsia="CMR10" w:hAnsi="Arial" w:cs="Arial"/>
+          <w:kern w:val="0"/>
+          <w:sz w:val="24"/>
+          <w:szCs w:val="24"/>
+          <w:lang w:val="pt-BR"/>
+        </w:rPr>
+        <w:t>0</w:t>
+      </w:r>
+      <w:r>
+        <w:rPr>
+          <w:rFonts w:ascii="Arial" w:eastAsia="CMMI10" w:hAnsi="Arial" w:cs="Arial"/>
+          <w:kern w:val="0"/>
+          <w:sz w:val="24"/>
+          <w:szCs w:val="24"/>
+          <w:lang w:val="pt-BR"/>
+        </w:rPr>
+        <w:t>.</w:t>
+      </w:r>
+      <w:r>
+        <w:rPr>
+          <w:rFonts w:ascii="Arial" w:eastAsia="CMR10" w:hAnsi="Arial" w:cs="Arial"/>
+          <w:kern w:val="0"/>
+          <w:sz w:val="24"/>
+          <w:szCs w:val="24"/>
+          <w:lang w:val="pt-BR"/>
+        </w:rPr>
+        <w:t>3 = 0</w:t>
+      </w:r>
+      <w:r>
+        <w:rPr>
+          <w:rFonts w:ascii="Arial" w:eastAsia="CMMI10" w:hAnsi="Arial" w:cs="Arial"/>
+          <w:kern w:val="0"/>
+          <w:sz w:val="24"/>
+          <w:szCs w:val="24"/>
+          <w:lang w:val="pt-BR"/>
+        </w:rPr>
+        <w:t xml:space="preserve">, </w:t>
+      </w:r>
+      <w:r>
+        <w:rPr>
+          <w:rFonts w:ascii="Arial" w:eastAsia="CMR10" w:hAnsi="Arial" w:cs="Arial"/>
+          <w:kern w:val="0"/>
+          <w:sz w:val="24"/>
+          <w:szCs w:val="24"/>
+          <w:lang w:val="pt-BR"/>
+        </w:rPr>
+        <w:t>11.</w:t>
+      </w:r>
+    </w:p>
+    <w:p>
+      <w:pPr>
+        <w:ind w:left="720"/>
+        <w:rPr>
+          <w:rFonts w:ascii="Arial" w:hAnsi="Arial" w:cs="Arial"/>
+          <w:sz w:val="24"/>
+          <w:szCs w:val="24"/>
+          <w:lang w:val="pt-BR"/>
+        </w:rPr>
+      </w:pPr>
+    </w:p>
+    <w:p>
+      <w:pPr>
+        <w:pStyle w:val="ListParagraph"/>
+        <w:numPr>
+          <w:ilvl w:val="0"/>
+          <w:numId w:val="3"/>
+        </w:numPr>
+        <w:rPr>
+          <w:rFonts w:ascii="Arial" w:hAnsi="Arial" w:cs="Arial"/>
+          <w:sz w:val="24"/>
+          <w:szCs w:val="24"/>
+          <w:shd w:val="clear" w:color="auto" w:fill="FAF9F8"/>
+          <w:lang w:val="pt-BR"/>
+        </w:rPr>
+      </w:pPr>
+      <w:r>
+        <w:rPr>
+          <w:rFonts w:ascii="Arial" w:hAnsi="Arial" w:cs="Arial"/>
+          <w:sz w:val="24"/>
+          <w:szCs w:val="24"/>
+          <w:shd w:val="clear" w:color="auto" w:fill="FAF9F8"/>
+          <w:lang w:val="pt-BR"/>
+        </w:rPr>
+        <w:t>Número médio de passos para a absorção</w:t>
+      </w:r>
+      <w:r>
+        <w:rPr>
+          <w:rFonts w:ascii="Arial" w:hAnsi="Arial" w:cs="Arial"/>
+          <w:sz w:val="24"/>
+          <w:szCs w:val="24"/>
+          <w:shd w:val="clear" w:color="auto" w:fill="FAF9F8"/>
+          <w:lang w:val="pt-BR"/>
+        </w:rPr>
+        <w:t>:</w:t>
+      </w:r>
+    </w:p>
+    <w:p>
+      <w:pPr>
+        <w:pStyle w:val="ListParagraph"/>
+        <w:rPr>
+          <w:rFonts w:ascii="Arial" w:hAnsi="Arial" w:cs="Arial"/>
+          <w:sz w:val="24"/>
+          <w:szCs w:val="24"/>
+          <w:shd w:val="clear" w:color="auto" w:fill="FAF9F8"/>
+          <w:lang w:val="pt-BR"/>
+        </w:rPr>
+      </w:pPr>
+    </w:p>
+    <w:p>
+      <w:pPr>
+        <w:pStyle w:val="ListParagraph"/>
+        <w:rPr>
+          <w:rFonts w:ascii="Arial" w:hAnsi="Arial" w:cs="Arial"/>
+          <w:sz w:val="24"/>
+          <w:szCs w:val="24"/>
+          <w:lang w:val="pt-BR"/>
+        </w:rPr>
+      </w:pPr>
+      <w:r>
+        <w:rPr>
+          <w:rFonts w:ascii="Arial" w:hAnsi="Arial" w:cs="Arial"/>
+          <w:sz w:val="24"/>
+          <w:szCs w:val="24"/>
+          <w:lang w:val="pt-BR"/>
+        </w:rPr>
+        <w:t xml:space="preserve">P = </w:t>
+      </w:r>
+      <w:r>
+        <w:rPr>
+          <w:rFonts w:ascii="Arial" w:hAnsi="Arial" w:cs="Arial"/>
+          <w:sz w:val="24"/>
+          <w:szCs w:val="24"/>
           <w:lang w:val="pt-BR"/>
         </w:rPr>
         <w:drawing>
-          <wp:inline distT="0" distB="0" distL="0" distR="0" wp14:anchorId="5445F349" wp14:editId="1A931974">
-            <wp:extent cx="3515216" cy="1124107"/>
-            <wp:effectExtent l="0" t="0" r="9525" b="0"/>
-            <wp:docPr id="1296515472" name="Picture 1"/>
+          <wp:inline distT="0" distB="0" distL="0" distR="0" wp14:anchorId="30DC2B54" wp14:editId="0976FC1A">
+            <wp:extent cx="724001" cy="523948"/>
+            <wp:effectExtent l="0" t="0" r="0" b="9525"/>
+            <wp:docPr id="1651924214" name="Picture 1"/>
             <wp:cNvGraphicFramePr>
               <a:graphicFrameLocks xmlns:a="http://schemas.openxmlformats.org/drawingml/2006/main" noChangeAspect="1"/>
             </wp:cNvGraphicFramePr>
@@ -1040,11 +2729,11 @@
               <a:graphicData uri="http://schemas.openxmlformats.org/drawingml/2006/picture">
                 <pic:pic xmlns:pic="http://schemas.openxmlformats.org/drawingml/2006/picture">
                   <pic:nvPicPr>
-                    <pic:cNvPr id="1296515472" name=""/>
+                    <pic:cNvPr id="1647000228" name=""/>
                     <pic:cNvPicPr/>
                   </pic:nvPicPr>
                   <pic:blipFill>
-                    <a:blip r:embed="rId12"/>
+                    <a:blip r:embed="rId9"/>
                     <a:stretch>
                       <a:fillRect/>
                     </a:stretch>
@@ -1052,7 +2741,7 @@
                   <pic:spPr>
                     <a:xfrm>
                       <a:off x="0" y="0"/>
-                      <a:ext cx="3515216" cy="1124107"/>
+                      <a:ext cx="724001" cy="523948"/>
                     </a:xfrm>
                     <a:prstGeom prst="rect">
                       <a:avLst/>
@@ -1067,52 +2756,720 @@
     </w:p>
     <w:p>
       <w:pPr>
+        <w:spacing w:before="100" w:beforeAutospacing="1" w:after="100" w:afterAutospacing="1" w:line="240" w:lineRule="auto"/>
+        <w:ind w:firstLine="720"/>
+        <w:rPr>
+          <w:rFonts w:ascii="Arial" w:hAnsi="Arial" w:cs="Arial"/>
+          <w:sz w:val="24"/>
+          <w:szCs w:val="24"/>
+          <w:lang w:val="pt-BR"/>
+        </w:rPr>
+      </w:pPr>
+      <w:r>
+        <w:rPr>
+          <w:rFonts w:ascii="Arial" w:hAnsi="Arial" w:cs="Arial"/>
+          <w:sz w:val="24"/>
+          <w:szCs w:val="24"/>
+          <w:lang w:val="pt-BR"/>
+        </w:rPr>
+        <w:t xml:space="preserve">Q = </w:t>
+      </w:r>
+      <w:r>
+        <w:rPr>
+          <w:rFonts w:ascii="Arial" w:hAnsi="Arial" w:cs="Arial"/>
+          <w:sz w:val="24"/>
+          <w:szCs w:val="24"/>
+          <w:lang w:val="pt-BR"/>
+        </w:rPr>
+        <w:drawing>
+          <wp:inline distT="0" distB="0" distL="0" distR="0" wp14:anchorId="137D8A83" wp14:editId="5237756B">
+            <wp:extent cx="885949" cy="457264"/>
+            <wp:effectExtent l="0" t="0" r="9525" b="0"/>
+            <wp:docPr id="1404288090" name="Picture 1"/>
+            <wp:cNvGraphicFramePr>
+              <a:graphicFrameLocks xmlns:a="http://schemas.openxmlformats.org/drawingml/2006/main" noChangeAspect="1"/>
+            </wp:cNvGraphicFramePr>
+            <a:graphic xmlns:a="http://schemas.openxmlformats.org/drawingml/2006/main">
+              <a:graphicData uri="http://schemas.openxmlformats.org/drawingml/2006/picture">
+                <pic:pic xmlns:pic="http://schemas.openxmlformats.org/drawingml/2006/picture">
+                  <pic:nvPicPr>
+                    <pic:cNvPr id="1404288090" name=""/>
+                    <pic:cNvPicPr/>
+                  </pic:nvPicPr>
+                  <pic:blipFill>
+                    <a:blip r:embed="rId19"/>
+                    <a:stretch>
+                      <a:fillRect/>
+                    </a:stretch>
+                  </pic:blipFill>
+                  <pic:spPr>
+                    <a:xfrm>
+                      <a:off x="0" y="0"/>
+                      <a:ext cx="885949" cy="457264"/>
+                    </a:xfrm>
+                    <a:prstGeom prst="rect">
+                      <a:avLst/>
+                    </a:prstGeom>
+                  </pic:spPr>
+                </pic:pic>
+              </a:graphicData>
+            </a:graphic>
+          </wp:inline>
+        </w:drawing>
+      </w:r>
+    </w:p>
+    <w:p>
+      <w:pPr>
+        <w:spacing w:before="100" w:beforeAutospacing="1" w:after="100" w:afterAutospacing="1" w:line="240" w:lineRule="auto"/>
+        <w:ind w:firstLine="720"/>
+        <w:rPr>
+          <w:rFonts w:ascii="Arial" w:hAnsi="Arial" w:cs="Arial"/>
+          <w:sz w:val="24"/>
+          <w:szCs w:val="24"/>
+          <w:lang w:val="pt-BR"/>
+        </w:rPr>
+      </w:pPr>
+      <w:r>
+        <w:rPr>
+          <w:rFonts w:ascii="Arial" w:hAnsi="Arial" w:cs="Arial"/>
+          <w:sz w:val="24"/>
+          <w:szCs w:val="24"/>
+          <w:lang w:val="pt-BR"/>
+        </w:rPr>
+        <w:t xml:space="preserve">R = </w:t>
+      </w:r>
+      <w:r>
+        <w:rPr>
+          <w:rFonts w:ascii="Arial" w:eastAsia="Times New Roman" w:hAnsi="Arial" w:cs="Arial"/>
+          <w:kern w:val="0"/>
+          <w:sz w:val="24"/>
+          <w:szCs w:val="24"/>
+          <w:lang w:val="pt-BR" w:eastAsia="pt-BR"/>
+          <w14:ligatures w14:val="none"/>
+        </w:rPr>
+        <w:drawing>
+          <wp:inline distT="0" distB="0" distL="0" distR="0" wp14:anchorId="526619F8" wp14:editId="31FF1902">
+            <wp:extent cx="838317" cy="457264"/>
+            <wp:effectExtent l="0" t="0" r="0" b="0"/>
+            <wp:docPr id="812070970" name="Picture 1"/>
+            <wp:cNvGraphicFramePr>
+              <a:graphicFrameLocks xmlns:a="http://schemas.openxmlformats.org/drawingml/2006/main" noChangeAspect="1"/>
+            </wp:cNvGraphicFramePr>
+            <a:graphic xmlns:a="http://schemas.openxmlformats.org/drawingml/2006/main">
+              <a:graphicData uri="http://schemas.openxmlformats.org/drawingml/2006/picture">
+                <pic:pic xmlns:pic="http://schemas.openxmlformats.org/drawingml/2006/picture">
+                  <pic:nvPicPr>
+                    <pic:cNvPr id="812070970" name=""/>
+                    <pic:cNvPicPr/>
+                  </pic:nvPicPr>
+                  <pic:blipFill>
+                    <a:blip r:embed="rId20"/>
+                    <a:stretch>
+                      <a:fillRect/>
+                    </a:stretch>
+                  </pic:blipFill>
+                  <pic:spPr>
+                    <a:xfrm>
+                      <a:off x="0" y="0"/>
+                      <a:ext cx="838317" cy="457264"/>
+                    </a:xfrm>
+                    <a:prstGeom prst="rect">
+                      <a:avLst/>
+                    </a:prstGeom>
+                  </pic:spPr>
+                </pic:pic>
+              </a:graphicData>
+            </a:graphic>
+          </wp:inline>
+        </w:drawing>
+      </w:r>
+    </w:p>
+    <w:p>
+      <w:pPr>
+        <w:spacing w:before="100" w:beforeAutospacing="1" w:after="100" w:afterAutospacing="1" w:line="240" w:lineRule="auto"/>
+        <w:ind w:firstLine="720"/>
+        <w:rPr>
+          <w:rFonts w:ascii="Arial" w:hAnsi="Arial" w:cs="Arial"/>
+          <w:sz w:val="24"/>
+          <w:szCs w:val="24"/>
+          <w:lang w:val="pt-BR"/>
+        </w:rPr>
+      </w:pPr>
+    </w:p>
+    <w:p>
+      <w:pPr>
+        <w:spacing w:before="100" w:beforeAutospacing="1" w:after="100" w:afterAutospacing="1" w:line="240" w:lineRule="auto"/>
+        <w:ind w:firstLine="720"/>
+        <w:rPr>
+          <w:rFonts w:ascii="Arial" w:eastAsia="Times New Roman" w:hAnsi="Arial" w:cs="Arial"/>
+          <w:kern w:val="0"/>
+          <w:sz w:val="24"/>
+          <w:szCs w:val="24"/>
+          <w:lang w:val="pt-BR" w:eastAsia="pt-BR"/>
+          <w14:ligatures w14:val="none"/>
+        </w:rPr>
+      </w:pPr>
+      <w:r>
+        <w:rPr>
+          <w:rFonts w:ascii="Arial" w:eastAsia="Times New Roman" w:hAnsi="Arial" w:cs="Arial"/>
+          <w:kern w:val="0"/>
+          <w:sz w:val="24"/>
+          <w:szCs w:val="24"/>
+          <w:lang w:val="pt-BR" w:eastAsia="pt-BR"/>
+          <w14:ligatures w14:val="none"/>
+        </w:rPr>
+        <w:t xml:space="preserve">N = (I – </w:t>
+      </w:r>
+      <w:proofErr w:type="gramStart"/>
+      <w:r>
+        <w:rPr>
+          <w:rFonts w:ascii="Arial" w:eastAsia="Times New Roman" w:hAnsi="Arial" w:cs="Arial"/>
+          <w:kern w:val="0"/>
+          <w:sz w:val="24"/>
+          <w:szCs w:val="24"/>
+          <w:lang w:val="pt-BR" w:eastAsia="pt-BR"/>
+          <w14:ligatures w14:val="none"/>
+        </w:rPr>
+        <w:t>Q)^</w:t>
+      </w:r>
+      <w:proofErr w:type="gramEnd"/>
+      <w:r>
+        <w:rPr>
+          <w:rFonts w:ascii="Arial" w:eastAsia="Times New Roman" w:hAnsi="Arial" w:cs="Arial"/>
+          <w:kern w:val="0"/>
+          <w:sz w:val="24"/>
+          <w:szCs w:val="24"/>
+          <w:lang w:val="pt-BR" w:eastAsia="pt-BR"/>
+          <w14:ligatures w14:val="none"/>
+        </w:rPr>
+        <w:t>-1</w:t>
+      </w:r>
+    </w:p>
+    <w:p>
+      <w:pPr>
+        <w:spacing w:before="100" w:beforeAutospacing="1" w:after="100" w:afterAutospacing="1" w:line="240" w:lineRule="auto"/>
+        <w:ind w:firstLine="720"/>
+        <w:rPr>
+          <w:rFonts w:ascii="Arial" w:eastAsia="Times New Roman" w:hAnsi="Arial" w:cs="Arial"/>
+          <w:kern w:val="0"/>
+          <w:sz w:val="24"/>
+          <w:szCs w:val="24"/>
+          <w:lang w:val="pt-BR" w:eastAsia="pt-BR"/>
+          <w14:ligatures w14:val="none"/>
+        </w:rPr>
+      </w:pPr>
+      <w:r>
+        <w:rPr>
+          <w:rFonts w:ascii="Arial" w:eastAsia="Times New Roman" w:hAnsi="Arial" w:cs="Arial"/>
+          <w:kern w:val="0"/>
+          <w:sz w:val="24"/>
+          <w:szCs w:val="24"/>
+          <w:lang w:val="pt-BR" w:eastAsia="pt-BR"/>
+          <w14:ligatures w14:val="none"/>
+        </w:rPr>
+        <w:t xml:space="preserve">N = </w:t>
+      </w:r>
+      <w:r>
+        <w:rPr>
+          <w:rFonts w:ascii="Arial" w:eastAsia="Times New Roman" w:hAnsi="Arial" w:cs="Arial"/>
+          <w:kern w:val="0"/>
+          <w:sz w:val="24"/>
+          <w:szCs w:val="24"/>
+          <w:lang w:val="pt-BR" w:eastAsia="pt-BR"/>
+          <w14:ligatures w14:val="none"/>
+        </w:rPr>
+        <w:drawing>
+          <wp:inline distT="0" distB="0" distL="0" distR="0" wp14:anchorId="377A820D" wp14:editId="71DC0642">
+            <wp:extent cx="1086002" cy="457264"/>
+            <wp:effectExtent l="0" t="0" r="0" b="0"/>
+            <wp:docPr id="461519125" name="Picture 1"/>
+            <wp:cNvGraphicFramePr>
+              <a:graphicFrameLocks xmlns:a="http://schemas.openxmlformats.org/drawingml/2006/main" noChangeAspect="1"/>
+            </wp:cNvGraphicFramePr>
+            <a:graphic xmlns:a="http://schemas.openxmlformats.org/drawingml/2006/main">
+              <a:graphicData uri="http://schemas.openxmlformats.org/drawingml/2006/picture">
+                <pic:pic xmlns:pic="http://schemas.openxmlformats.org/drawingml/2006/picture">
+                  <pic:nvPicPr>
+                    <pic:cNvPr id="461519125" name=""/>
+                    <pic:cNvPicPr/>
+                  </pic:nvPicPr>
+                  <pic:blipFill>
+                    <a:blip r:embed="rId21"/>
+                    <a:stretch>
+                      <a:fillRect/>
+                    </a:stretch>
+                  </pic:blipFill>
+                  <pic:spPr>
+                    <a:xfrm>
+                      <a:off x="0" y="0"/>
+                      <a:ext cx="1086002" cy="457264"/>
+                    </a:xfrm>
+                    <a:prstGeom prst="rect">
+                      <a:avLst/>
+                    </a:prstGeom>
+                  </pic:spPr>
+                </pic:pic>
+              </a:graphicData>
+            </a:graphic>
+          </wp:inline>
+        </w:drawing>
+      </w:r>
+    </w:p>
+    <w:p>
+      <w:pPr>
+        <w:spacing w:before="100" w:beforeAutospacing="1" w:after="100" w:afterAutospacing="1" w:line="240" w:lineRule="auto"/>
+        <w:ind w:firstLine="720"/>
+        <w:rPr>
+          <w:rFonts w:ascii="Arial" w:eastAsia="Times New Roman" w:hAnsi="Arial" w:cs="Arial"/>
+          <w:kern w:val="0"/>
+          <w:sz w:val="24"/>
+          <w:szCs w:val="24"/>
+          <w:lang w:val="pt-BR" w:eastAsia="pt-BR"/>
+          <w14:ligatures w14:val="none"/>
+        </w:rPr>
+      </w:pPr>
+    </w:p>
+    <w:p>
+      <w:pPr>
+        <w:ind w:firstLine="720"/>
+        <w:rPr>
+          <w:rFonts w:ascii="Arial" w:hAnsi="Arial" w:cs="Arial"/>
+          <w:sz w:val="24"/>
+          <w:szCs w:val="24"/>
+          <w:lang w:val="pt-BR"/>
+        </w:rPr>
+      </w:pPr>
+      <w:r>
+        <w:rPr>
+          <w:rFonts w:ascii="Arial" w:hAnsi="Arial" w:cs="Arial"/>
+          <w:sz w:val="24"/>
+          <w:szCs w:val="24"/>
+          <w:lang w:val="pt-BR"/>
+        </w:rPr>
+        <w:t xml:space="preserve">t = </w:t>
+      </w:r>
+      <w:proofErr w:type="spellStart"/>
+      <w:r>
+        <w:rPr>
+          <w:rFonts w:ascii="Arial" w:hAnsi="Arial" w:cs="Arial"/>
+          <w:sz w:val="24"/>
+          <w:szCs w:val="24"/>
+          <w:lang w:val="pt-BR"/>
+        </w:rPr>
+        <w:t>Nc</w:t>
+      </w:r>
+      <w:proofErr w:type="spellEnd"/>
+    </w:p>
+    <w:p>
+      <w:pPr>
+        <w:ind w:firstLine="720"/>
+        <w:rPr>
+          <w:rFonts w:ascii="Arial" w:hAnsi="Arial" w:cs="Arial"/>
+          <w:sz w:val="24"/>
+          <w:szCs w:val="24"/>
+          <w:lang w:val="pt-BR"/>
+        </w:rPr>
+      </w:pPr>
+    </w:p>
+    <w:p>
+      <w:pPr>
+        <w:ind w:firstLine="720"/>
+        <w:rPr>
+          <w:rFonts w:ascii="Arial" w:hAnsi="Arial" w:cs="Arial"/>
+          <w:sz w:val="24"/>
+          <w:szCs w:val="24"/>
+          <w:shd w:val="clear" w:color="auto" w:fill="FAF9F8"/>
+          <w:lang w:val="pt-BR"/>
+        </w:rPr>
+      </w:pPr>
+      <w:r>
+        <w:rPr>
+          <w:rFonts w:ascii="Arial" w:hAnsi="Arial" w:cs="Arial"/>
+          <w:sz w:val="24"/>
+          <w:szCs w:val="24"/>
+          <w:shd w:val="clear" w:color="auto" w:fill="FAF9F8"/>
+          <w:lang w:val="pt-BR"/>
+        </w:rPr>
+        <w:t xml:space="preserve">t = </w:t>
+      </w:r>
+      <w:r>
+        <w:rPr>
+          <w:rFonts w:ascii="Arial" w:hAnsi="Arial" w:cs="Arial"/>
+          <w:sz w:val="24"/>
+          <w:szCs w:val="24"/>
+          <w:shd w:val="clear" w:color="auto" w:fill="FAF9F8"/>
+          <w:lang w:val="pt-BR"/>
+        </w:rPr>
+        <w:drawing>
+          <wp:inline distT="0" distB="0" distL="0" distR="0" wp14:anchorId="6622803B" wp14:editId="549E4401">
+            <wp:extent cx="2343477" cy="523948"/>
+            <wp:effectExtent l="0" t="0" r="0" b="9525"/>
+            <wp:docPr id="117122164" name="Picture 1"/>
+            <wp:cNvGraphicFramePr>
+              <a:graphicFrameLocks xmlns:a="http://schemas.openxmlformats.org/drawingml/2006/main" noChangeAspect="1"/>
+            </wp:cNvGraphicFramePr>
+            <a:graphic xmlns:a="http://schemas.openxmlformats.org/drawingml/2006/main">
+              <a:graphicData uri="http://schemas.openxmlformats.org/drawingml/2006/picture">
+                <pic:pic xmlns:pic="http://schemas.openxmlformats.org/drawingml/2006/picture">
+                  <pic:nvPicPr>
+                    <pic:cNvPr id="117122164" name=""/>
+                    <pic:cNvPicPr/>
+                  </pic:nvPicPr>
+                  <pic:blipFill>
+                    <a:blip r:embed="rId22"/>
+                    <a:stretch>
+                      <a:fillRect/>
+                    </a:stretch>
+                  </pic:blipFill>
+                  <pic:spPr>
+                    <a:xfrm>
+                      <a:off x="0" y="0"/>
+                      <a:ext cx="2343477" cy="523948"/>
+                    </a:xfrm>
+                    <a:prstGeom prst="rect">
+                      <a:avLst/>
+                    </a:prstGeom>
+                  </pic:spPr>
+                </pic:pic>
+              </a:graphicData>
+            </a:graphic>
+          </wp:inline>
+        </w:drawing>
+      </w:r>
+    </w:p>
+    <w:p>
+      <w:pPr>
+        <w:rPr>
+          <w:rFonts w:ascii="Arial" w:hAnsi="Arial" w:cs="Arial"/>
+          <w:sz w:val="24"/>
+          <w:szCs w:val="24"/>
+          <w:lang w:val="pt-BR"/>
+        </w:rPr>
+      </w:pPr>
+    </w:p>
+    <w:p>
+      <w:pPr>
         <w:pStyle w:val="ListParagraph"/>
-        <w:rPr>
-          <w:noProof/>
-          <w:lang w:val="pt-BR"/>
-        </w:rPr>
-      </w:pPr>
-      <w:r>
-        <w:rPr>
-          <w:noProof/>
-          <w:lang w:val="pt-BR"/>
-        </w:rPr>
-        <w:t>Encontra-se as posições onde a aranha movimentou-se para algum llugar com aranha.</w:t>
-      </w:r>
-    </w:p>
-    <w:p>
-      <w:pPr>
-        <w:rPr>
-          <w:lang w:val="pt-BR"/>
-        </w:rPr>
-      </w:pPr>
-    </w:p>
-    <w:p>
-      <w:pPr>
-        <w:rPr>
-          <w:lang w:val="pt-BR"/>
-        </w:rPr>
-      </w:pPr>
-      <w:r>
-        <w:rPr>
-          <w:lang w:val="pt-BR"/>
-        </w:rPr>
-        <w:t>d) ?</w:t>
-      </w:r>
-    </w:p>
-    <w:p>
-      <w:pPr>
-        <w:rPr>
-          <w:lang w:val="pt-BR"/>
-        </w:rPr>
-      </w:pPr>
-      <w:r>
-        <w:rPr>
-          <w:lang w:val="pt-BR"/>
-        </w:rPr>
-        <w:t>e) ?</w:t>
-      </w:r>
+        <w:numPr>
+          <w:ilvl w:val="0"/>
+          <w:numId w:val="3"/>
+        </w:numPr>
+        <w:rPr>
+          <w:rFonts w:ascii="Arial" w:hAnsi="Arial" w:cs="Arial"/>
+          <w:sz w:val="24"/>
+          <w:szCs w:val="24"/>
+          <w:shd w:val="clear" w:color="auto" w:fill="FAF9F8"/>
+          <w:lang w:val="pt-BR"/>
+        </w:rPr>
+      </w:pPr>
+      <w:r>
+        <w:rPr>
+          <w:rFonts w:ascii="Arial" w:hAnsi="Arial" w:cs="Arial"/>
+          <w:sz w:val="24"/>
+          <w:szCs w:val="24"/>
+          <w:shd w:val="clear" w:color="auto" w:fill="FAF9F8"/>
+          <w:lang w:val="pt-BR"/>
+        </w:rPr>
+        <w:t>A probabilidade de ser absorvido associada a cada estado.</w:t>
+      </w:r>
+    </w:p>
+    <w:p>
+      <w:pPr>
+        <w:rPr>
+          <w:rFonts w:ascii="Arial" w:hAnsi="Arial" w:cs="Arial"/>
+          <w:sz w:val="24"/>
+          <w:szCs w:val="24"/>
+          <w:lang w:val="pt-BR"/>
+        </w:rPr>
+      </w:pPr>
+      <w:r>
+        <w:rPr>
+          <w:rFonts w:ascii="Arial" w:hAnsi="Arial" w:cs="Arial"/>
+          <w:sz w:val="24"/>
+          <w:szCs w:val="24"/>
+          <w:lang w:val="pt-BR"/>
+        </w:rPr>
+        <w:t xml:space="preserve">Para calcular as probabilidades de absorção associadas a cada estado transitório, utilizamos a matriz </w:t>
+      </w:r>
+      <w:r>
+        <w:rPr>
+          <w:rStyle w:val="katex-mathml"/>
+          <w:rFonts w:ascii="Arial" w:hAnsi="Arial" w:cs="Arial"/>
+          <w:sz w:val="24"/>
+          <w:szCs w:val="24"/>
+          <w:lang w:val="pt-BR"/>
+        </w:rPr>
+        <w:t>R</w:t>
+      </w:r>
+      <w:r>
+        <w:rPr>
+          <w:rFonts w:ascii="Arial" w:hAnsi="Arial" w:cs="Arial"/>
+          <w:sz w:val="24"/>
+          <w:szCs w:val="24"/>
+          <w:lang w:val="pt-BR"/>
+        </w:rPr>
+        <w:t xml:space="preserve"> e a matriz fundamental </w:t>
+      </w:r>
+      <w:r>
+        <w:rPr>
+          <w:rStyle w:val="katex-mathml"/>
+          <w:rFonts w:ascii="Arial" w:hAnsi="Arial" w:cs="Arial"/>
+          <w:sz w:val="24"/>
+          <w:szCs w:val="24"/>
+          <w:lang w:val="pt-BR"/>
+        </w:rPr>
+        <w:t>N</w:t>
+      </w:r>
+      <w:r>
+        <w:rPr>
+          <w:rFonts w:ascii="Arial" w:hAnsi="Arial" w:cs="Arial"/>
+          <w:sz w:val="24"/>
+          <w:szCs w:val="24"/>
+          <w:lang w:val="pt-BR"/>
+        </w:rPr>
+        <w:t>.</w:t>
+      </w:r>
+    </w:p>
+    <w:p>
+      <w:pPr>
+        <w:rPr>
+          <w:rFonts w:ascii="Arial" w:hAnsi="Arial" w:cs="Arial"/>
+          <w:sz w:val="24"/>
+          <w:szCs w:val="24"/>
+          <w:lang w:val="pt-BR"/>
+        </w:rPr>
+      </w:pPr>
+    </w:p>
+    <w:p>
+      <w:pPr>
+        <w:rPr>
+          <w:rFonts w:ascii="Arial" w:hAnsi="Arial" w:cs="Arial"/>
+          <w:sz w:val="24"/>
+          <w:szCs w:val="24"/>
+          <w:lang w:val="pt-BR"/>
+        </w:rPr>
+      </w:pPr>
+      <w:r>
+        <w:rPr>
+          <w:rFonts w:ascii="Arial" w:hAnsi="Arial" w:cs="Arial"/>
+          <w:sz w:val="24"/>
+          <w:szCs w:val="24"/>
+          <w:lang w:val="pt-BR"/>
+        </w:rPr>
+        <w:t>Onde,</w:t>
+      </w:r>
+    </w:p>
+    <w:p>
+      <w:pPr>
+        <w:rPr>
+          <w:rFonts w:ascii="Arial" w:hAnsi="Arial" w:cs="Arial"/>
+          <w:sz w:val="24"/>
+          <w:szCs w:val="24"/>
+          <w:lang w:val="pt-BR"/>
+        </w:rPr>
+      </w:pPr>
+    </w:p>
+    <w:p>
+      <w:pPr>
+        <w:rPr>
+          <w:rFonts w:ascii="Arial" w:hAnsi="Arial" w:cs="Arial"/>
+          <w:sz w:val="24"/>
+          <w:szCs w:val="24"/>
+          <w:lang w:val="pt-BR"/>
+        </w:rPr>
+      </w:pPr>
+      <w:r>
+        <w:rPr>
+          <w:rFonts w:ascii="Arial" w:hAnsi="Arial" w:cs="Arial"/>
+          <w:sz w:val="24"/>
+          <w:szCs w:val="24"/>
+          <w:lang w:val="pt-BR"/>
+        </w:rPr>
+        <w:t>R é a submatriz de P que representa as transições dos estados transitórios para absorventes.</w:t>
+      </w:r>
+    </w:p>
+    <w:p>
+      <w:pPr>
+        <w:spacing w:before="100" w:beforeAutospacing="1" w:after="100" w:afterAutospacing="1" w:line="240" w:lineRule="auto"/>
+        <w:rPr>
+          <w:rFonts w:ascii="Arial" w:eastAsia="Times New Roman" w:hAnsi="Arial" w:cs="Arial"/>
+          <w:kern w:val="0"/>
+          <w:sz w:val="24"/>
+          <w:szCs w:val="24"/>
+          <w:lang w:val="pt-BR" w:eastAsia="pt-BR"/>
+          <w14:ligatures w14:val="none"/>
+        </w:rPr>
+      </w:pPr>
+      <w:r>
+        <w:rPr>
+          <w:rFonts w:ascii="Arial" w:hAnsi="Arial" w:cs="Arial"/>
+          <w:sz w:val="24"/>
+          <w:szCs w:val="24"/>
+          <w:lang w:val="pt-BR"/>
+        </w:rPr>
+        <w:t xml:space="preserve">N é a matriz fundamental dada por: </w:t>
+      </w:r>
+      <w:r>
+        <w:rPr>
+          <w:rFonts w:ascii="Arial" w:eastAsia="Times New Roman" w:hAnsi="Arial" w:cs="Arial"/>
+          <w:kern w:val="0"/>
+          <w:sz w:val="24"/>
+          <w:szCs w:val="24"/>
+          <w:lang w:val="pt-BR" w:eastAsia="pt-BR"/>
+          <w14:ligatures w14:val="none"/>
+        </w:rPr>
+        <w:t xml:space="preserve">N = (I – </w:t>
+      </w:r>
+      <w:proofErr w:type="gramStart"/>
+      <w:r>
+        <w:rPr>
+          <w:rFonts w:ascii="Arial" w:eastAsia="Times New Roman" w:hAnsi="Arial" w:cs="Arial"/>
+          <w:kern w:val="0"/>
+          <w:sz w:val="24"/>
+          <w:szCs w:val="24"/>
+          <w:lang w:val="pt-BR" w:eastAsia="pt-BR"/>
+          <w14:ligatures w14:val="none"/>
+        </w:rPr>
+        <w:t>Q)^</w:t>
+      </w:r>
+      <w:proofErr w:type="gramEnd"/>
+      <w:r>
+        <w:rPr>
+          <w:rFonts w:ascii="Arial" w:eastAsia="Times New Roman" w:hAnsi="Arial" w:cs="Arial"/>
+          <w:kern w:val="0"/>
+          <w:sz w:val="24"/>
+          <w:szCs w:val="24"/>
+          <w:lang w:val="pt-BR" w:eastAsia="pt-BR"/>
+          <w14:ligatures w14:val="none"/>
+        </w:rPr>
+        <w:t>-1</w:t>
+      </w:r>
+    </w:p>
+    <w:p>
+      <w:pPr>
+        <w:spacing w:before="100" w:beforeAutospacing="1" w:after="100" w:afterAutospacing="1" w:line="240" w:lineRule="auto"/>
+        <w:rPr>
+          <w:rFonts w:ascii="Arial" w:eastAsia="Times New Roman" w:hAnsi="Arial" w:cs="Arial"/>
+          <w:kern w:val="0"/>
+          <w:sz w:val="24"/>
+          <w:szCs w:val="24"/>
+          <w:lang w:val="pt-BR" w:eastAsia="pt-BR"/>
+          <w14:ligatures w14:val="none"/>
+        </w:rPr>
+      </w:pPr>
+      <w:r>
+        <w:rPr>
+          <w:rFonts w:ascii="Arial" w:eastAsia="Times New Roman" w:hAnsi="Arial" w:cs="Arial"/>
+          <w:kern w:val="0"/>
+          <w:sz w:val="24"/>
+          <w:szCs w:val="24"/>
+          <w:lang w:val="pt-BR" w:eastAsia="pt-BR"/>
+          <w14:ligatures w14:val="none"/>
+        </w:rPr>
+        <w:t>A matriz de probabilidade de absorção é dada por: B = N * R:</w:t>
+      </w:r>
+    </w:p>
+    <w:p>
+      <w:pPr>
+        <w:spacing w:before="100" w:beforeAutospacing="1" w:after="100" w:afterAutospacing="1" w:line="240" w:lineRule="auto"/>
+        <w:rPr>
+          <w:rFonts w:ascii="Arial" w:eastAsia="Times New Roman" w:hAnsi="Arial" w:cs="Arial"/>
+          <w:kern w:val="0"/>
+          <w:sz w:val="24"/>
+          <w:szCs w:val="24"/>
+          <w:lang w:val="pt-BR" w:eastAsia="pt-BR"/>
+          <w14:ligatures w14:val="none"/>
+        </w:rPr>
+      </w:pPr>
+    </w:p>
+    <w:p>
+      <w:pPr>
+        <w:spacing w:before="100" w:beforeAutospacing="1" w:after="100" w:afterAutospacing="1" w:line="240" w:lineRule="auto"/>
+        <w:rPr>
+          <w:rFonts w:ascii="Arial" w:eastAsia="Times New Roman" w:hAnsi="Arial" w:cs="Arial"/>
+          <w:kern w:val="0"/>
+          <w:sz w:val="24"/>
+          <w:szCs w:val="24"/>
+          <w:lang w:val="pt-BR" w:eastAsia="pt-BR"/>
+          <w14:ligatures w14:val="none"/>
+        </w:rPr>
+      </w:pPr>
+      <w:r>
+        <w:rPr>
+          <w:rFonts w:ascii="Arial" w:eastAsia="Times New Roman" w:hAnsi="Arial" w:cs="Arial"/>
+          <w:kern w:val="0"/>
+          <w:sz w:val="24"/>
+          <w:szCs w:val="24"/>
+          <w:lang w:val="pt-BR" w:eastAsia="pt-BR"/>
+          <w14:ligatures w14:val="none"/>
+        </w:rPr>
+        <w:t xml:space="preserve">B = </w:t>
+      </w:r>
+      <w:r>
+        <w:rPr>
+          <w:rFonts w:ascii="Arial" w:eastAsia="Times New Roman" w:hAnsi="Arial" w:cs="Arial"/>
+          <w:kern w:val="0"/>
+          <w:sz w:val="24"/>
+          <w:szCs w:val="24"/>
+          <w:lang w:val="pt-BR" w:eastAsia="pt-BR"/>
+          <w14:ligatures w14:val="none"/>
+        </w:rPr>
+        <w:drawing>
+          <wp:inline distT="0" distB="0" distL="0" distR="0" wp14:anchorId="40AAFBCB" wp14:editId="7A8A7003">
+            <wp:extent cx="3372321" cy="514422"/>
+            <wp:effectExtent l="0" t="0" r="0" b="0"/>
+            <wp:docPr id="470982827" name="Picture 1"/>
+            <wp:cNvGraphicFramePr>
+              <a:graphicFrameLocks xmlns:a="http://schemas.openxmlformats.org/drawingml/2006/main" noChangeAspect="1"/>
+            </wp:cNvGraphicFramePr>
+            <a:graphic xmlns:a="http://schemas.openxmlformats.org/drawingml/2006/main">
+              <a:graphicData uri="http://schemas.openxmlformats.org/drawingml/2006/picture">
+                <pic:pic xmlns:pic="http://schemas.openxmlformats.org/drawingml/2006/picture">
+                  <pic:nvPicPr>
+                    <pic:cNvPr id="470982827" name=""/>
+                    <pic:cNvPicPr/>
+                  </pic:nvPicPr>
+                  <pic:blipFill>
+                    <a:blip r:embed="rId23"/>
+                    <a:stretch>
+                      <a:fillRect/>
+                    </a:stretch>
+                  </pic:blipFill>
+                  <pic:spPr>
+                    <a:xfrm>
+                      <a:off x="0" y="0"/>
+                      <a:ext cx="3372321" cy="514422"/>
+                    </a:xfrm>
+                    <a:prstGeom prst="rect">
+                      <a:avLst/>
+                    </a:prstGeom>
+                  </pic:spPr>
+                </pic:pic>
+              </a:graphicData>
+            </a:graphic>
+          </wp:inline>
+        </w:drawing>
+      </w:r>
+    </w:p>
+    <w:p>
+      <w:pPr>
+        <w:rPr>
+          <w:rFonts w:ascii="Arial" w:hAnsi="Arial" w:cs="Arial"/>
+          <w:sz w:val="24"/>
+          <w:szCs w:val="24"/>
+          <w:lang w:val="pt-BR"/>
+        </w:rPr>
+      </w:pPr>
+    </w:p>
+    <w:p>
+      <w:pPr>
+        <w:rPr>
+          <w:rFonts w:ascii="Arial" w:hAnsi="Arial" w:cs="Arial"/>
+          <w:sz w:val="24"/>
+          <w:szCs w:val="24"/>
+          <w:lang w:val="pt-BR"/>
+        </w:rPr>
+      </w:pPr>
     </w:p>
     <w:sectPr>
       <w:pgSz w:w="12240" w:h="15840"/>
@@ -1142,7 +3499,7 @@
         <w:rFonts w:hint="default"/>
       </w:rPr>
     </w:lvl>
-    <w:lvl w:ilvl="1" w:tplc="04160019" w:tentative="1">
+    <w:lvl w:ilvl="1" w:tplc="04160019">
       <w:start w:val="1"/>
       <w:numFmt w:val="lowerLetter"/>
       <w:lvlText w:val="%2."/>
@@ -1151,7 +3508,7 @@
         <w:ind w:left="1440" w:hanging="360"/>
       </w:pPr>
     </w:lvl>
-    <w:lvl w:ilvl="2" w:tplc="0416001B" w:tentative="1">
+    <w:lvl w:ilvl="2" w:tplc="0416001B">
       <w:start w:val="1"/>
       <w:numFmt w:val="lowerRoman"/>
       <w:lvlText w:val="%3."/>
@@ -1393,6 +3750,155 @@
       </w:pPr>
     </w:lvl>
   </w:abstractNum>
+  <w:abstractNum w:abstractNumId="3" w15:restartNumberingAfterBreak="0">
+    <w:nsid w:val="74F07B99"/>
+    <w:multiLevelType w:val="multilevel"/>
+    <w:tmpl w:val="FFE0DAA0"/>
+    <w:lvl w:ilvl="0">
+      <w:start w:val="1"/>
+      <w:numFmt w:val="bullet"/>
+      <w:lvlText w:val=""/>
+      <w:lvlJc w:val="left"/>
+      <w:pPr>
+        <w:tabs>
+          <w:tab w:val="num" w:pos="720"/>
+        </w:tabs>
+        <w:ind w:left="720" w:hanging="360"/>
+      </w:pPr>
+      <w:rPr>
+        <w:rFonts w:ascii="Symbol" w:hAnsi="Symbol" w:hint="default"/>
+        <w:sz w:val="20"/>
+      </w:rPr>
+    </w:lvl>
+    <w:lvl w:ilvl="1" w:tentative="1">
+      <w:start w:val="1"/>
+      <w:numFmt w:val="bullet"/>
+      <w:lvlText w:val="o"/>
+      <w:lvlJc w:val="left"/>
+      <w:pPr>
+        <w:tabs>
+          <w:tab w:val="num" w:pos="1440"/>
+        </w:tabs>
+        <w:ind w:left="1440" w:hanging="360"/>
+      </w:pPr>
+      <w:rPr>
+        <w:rFonts w:ascii="Courier New" w:hAnsi="Courier New" w:hint="default"/>
+        <w:sz w:val="20"/>
+      </w:rPr>
+    </w:lvl>
+    <w:lvl w:ilvl="2" w:tentative="1">
+      <w:start w:val="1"/>
+      <w:numFmt w:val="bullet"/>
+      <w:lvlText w:val=""/>
+      <w:lvlJc w:val="left"/>
+      <w:pPr>
+        <w:tabs>
+          <w:tab w:val="num" w:pos="2160"/>
+        </w:tabs>
+        <w:ind w:left="2160" w:hanging="360"/>
+      </w:pPr>
+      <w:rPr>
+        <w:rFonts w:ascii="Wingdings" w:hAnsi="Wingdings" w:hint="default"/>
+        <w:sz w:val="20"/>
+      </w:rPr>
+    </w:lvl>
+    <w:lvl w:ilvl="3" w:tentative="1">
+      <w:start w:val="1"/>
+      <w:numFmt w:val="bullet"/>
+      <w:lvlText w:val=""/>
+      <w:lvlJc w:val="left"/>
+      <w:pPr>
+        <w:tabs>
+          <w:tab w:val="num" w:pos="2880"/>
+        </w:tabs>
+        <w:ind w:left="2880" w:hanging="360"/>
+      </w:pPr>
+      <w:rPr>
+        <w:rFonts w:ascii="Wingdings" w:hAnsi="Wingdings" w:hint="default"/>
+        <w:sz w:val="20"/>
+      </w:rPr>
+    </w:lvl>
+    <w:lvl w:ilvl="4" w:tentative="1">
+      <w:start w:val="1"/>
+      <w:numFmt w:val="bullet"/>
+      <w:lvlText w:val=""/>
+      <w:lvlJc w:val="left"/>
+      <w:pPr>
+        <w:tabs>
+          <w:tab w:val="num" w:pos="3600"/>
+        </w:tabs>
+        <w:ind w:left="3600" w:hanging="360"/>
+      </w:pPr>
+      <w:rPr>
+        <w:rFonts w:ascii="Wingdings" w:hAnsi="Wingdings" w:hint="default"/>
+        <w:sz w:val="20"/>
+      </w:rPr>
+    </w:lvl>
+    <w:lvl w:ilvl="5" w:tentative="1">
+      <w:start w:val="1"/>
+      <w:numFmt w:val="bullet"/>
+      <w:lvlText w:val=""/>
+      <w:lvlJc w:val="left"/>
+      <w:pPr>
+        <w:tabs>
+          <w:tab w:val="num" w:pos="4320"/>
+        </w:tabs>
+        <w:ind w:left="4320" w:hanging="360"/>
+      </w:pPr>
+      <w:rPr>
+        <w:rFonts w:ascii="Wingdings" w:hAnsi="Wingdings" w:hint="default"/>
+        <w:sz w:val="20"/>
+      </w:rPr>
+    </w:lvl>
+    <w:lvl w:ilvl="6" w:tentative="1">
+      <w:start w:val="1"/>
+      <w:numFmt w:val="bullet"/>
+      <w:lvlText w:val=""/>
+      <w:lvlJc w:val="left"/>
+      <w:pPr>
+        <w:tabs>
+          <w:tab w:val="num" w:pos="5040"/>
+        </w:tabs>
+        <w:ind w:left="5040" w:hanging="360"/>
+      </w:pPr>
+      <w:rPr>
+        <w:rFonts w:ascii="Wingdings" w:hAnsi="Wingdings" w:hint="default"/>
+        <w:sz w:val="20"/>
+      </w:rPr>
+    </w:lvl>
+    <w:lvl w:ilvl="7" w:tentative="1">
+      <w:start w:val="1"/>
+      <w:numFmt w:val="bullet"/>
+      <w:lvlText w:val=""/>
+      <w:lvlJc w:val="left"/>
+      <w:pPr>
+        <w:tabs>
+          <w:tab w:val="num" w:pos="5760"/>
+        </w:tabs>
+        <w:ind w:left="5760" w:hanging="360"/>
+      </w:pPr>
+      <w:rPr>
+        <w:rFonts w:ascii="Wingdings" w:hAnsi="Wingdings" w:hint="default"/>
+        <w:sz w:val="20"/>
+      </w:rPr>
+    </w:lvl>
+    <w:lvl w:ilvl="8" w:tentative="1">
+      <w:start w:val="1"/>
+      <w:numFmt w:val="bullet"/>
+      <w:lvlText w:val=""/>
+      <w:lvlJc w:val="left"/>
+      <w:pPr>
+        <w:tabs>
+          <w:tab w:val="num" w:pos="6480"/>
+        </w:tabs>
+        <w:ind w:left="6480" w:hanging="360"/>
+      </w:pPr>
+      <w:rPr>
+        <w:rFonts w:ascii="Wingdings" w:hAnsi="Wingdings" w:hint="default"/>
+        <w:sz w:val="20"/>
+      </w:rPr>
+    </w:lvl>
+  </w:abstractNum>
   <w:num w:numId="1" w16cid:durableId="1427724794">
     <w:abstractNumId w:val="1"/>
   </w:num>
@@ -1401,6 +3907,9 @@
   </w:num>
   <w:num w:numId="3" w16cid:durableId="1619490792">
     <w:abstractNumId w:val="0"/>
+  </w:num>
+  <w:num w:numId="4" w16cid:durableId="1414082780">
+    <w:abstractNumId w:val="3"/>
   </w:num>
 </w:numbering>
 </file>
@@ -1862,6 +4371,54 @@
       <w:contextualSpacing/>
     </w:pPr>
   </w:style>
+  <w:style w:type="table" w:styleId="TableGrid">
+    <w:name w:val="Table Grid"/>
+    <w:basedOn w:val="TableNormal"/>
+    <w:uiPriority w:val="39"/>
+    <w:rsid w:val="00473E28"/>
+    <w:pPr>
+      <w:spacing w:after="0" w:line="240" w:lineRule="auto"/>
+    </w:pPr>
+    <w:tblPr>
+      <w:tblBorders>
+        <w:top w:val="single" w:sz="4" w:space="0" w:color="auto"/>
+        <w:left w:val="single" w:sz="4" w:space="0" w:color="auto"/>
+        <w:bottom w:val="single" w:sz="4" w:space="0" w:color="auto"/>
+        <w:right w:val="single" w:sz="4" w:space="0" w:color="auto"/>
+        <w:insideH w:val="single" w:sz="4" w:space="0" w:color="auto"/>
+        <w:insideV w:val="single" w:sz="4" w:space="0" w:color="auto"/>
+      </w:tblBorders>
+    </w:tblPr>
+  </w:style>
+  <w:style w:type="paragraph" w:styleId="NormalWeb">
+    <w:name w:val="Normal (Web)"/>
+    <w:basedOn w:val="Normal"/>
+    <w:uiPriority w:val="99"/>
+    <w:semiHidden/>
+    <w:unhideWhenUsed/>
+    <w:rsid w:val="00CE3B5A"/>
+    <w:pPr>
+      <w:spacing w:before="100" w:beforeAutospacing="1" w:after="100" w:afterAutospacing="1" w:line="240" w:lineRule="auto"/>
+    </w:pPr>
+    <w:rPr>
+      <w:rFonts w:ascii="Times New Roman" w:eastAsia="Times New Roman" w:hAnsi="Times New Roman" w:cs="Times New Roman"/>
+      <w:kern w:val="0"/>
+      <w:sz w:val="24"/>
+      <w:szCs w:val="24"/>
+      <w:lang w:val="pt-BR" w:eastAsia="pt-BR"/>
+      <w14:ligatures w14:val="none"/>
+    </w:rPr>
+  </w:style>
+  <w:style w:type="character" w:customStyle="1" w:styleId="katex-mathml">
+    <w:name w:val="katex-mathml"/>
+    <w:basedOn w:val="DefaultParagraphFont"/>
+    <w:rsid w:val="00CE3B5A"/>
+  </w:style>
+  <w:style w:type="character" w:customStyle="1" w:styleId="mord">
+    <w:name w:val="mord"/>
+    <w:basedOn w:val="DefaultParagraphFont"/>
+    <w:rsid w:val="00CE3B5A"/>
+  </w:style>
 </w:styles>
 </file>
 

</xml_diff>